<commit_message>
mengedit created_tb.py, menyesuaikan jenis data di barata_layout.py dan vessel_info.py
</commit_message>
<xml_diff>
--- a/tb_templates/TB IUU TEMPLATE (AIS and VMS).docx
+++ b/tb_templates/TB IUU TEMPLATE (AIS and VMS).docx
@@ -1,157 +1,127 @@
 
 <file path=word/document.xml><?xml version="1.0" encoding="utf-8"?>
-<w:document xmlns:wpc="http://schemas.microsoft.com/office/word/2010/wordprocessingCanvas" xmlns:cx="http://schemas.microsoft.com/office/drawing/2014/chartex" xmlns:cx1="http://schemas.microsoft.com/office/drawing/2015/9/8/chartex" xmlns:cx2="http://schemas.microsoft.com/office/drawing/2015/10/21/chartex" xmlns:cx3="http://schemas.microsoft.com/office/drawing/2016/5/9/chartex" xmlns:cx4="http://schemas.microsoft.com/office/drawing/2016/5/10/chartex" xmlns:cx5="http://schemas.microsoft.com/office/drawing/2016/5/11/chartex" xmlns:cx6="http://schemas.microsoft.com/office/drawing/2016/5/12/chartex" xmlns:cx7="http://schemas.microsoft.com/office/drawing/2016/5/13/chartex" xmlns:cx8="http://schemas.microsoft.com/office/drawing/2016/5/14/chartex" xmlns:mc="http://schemas.openxmlformats.org/markup-compatibility/2006" xmlns:aink="http://schemas.microsoft.com/office/drawing/2016/ink" xmlns:am3d="http://schemas.microsoft.com/office/drawing/2017/model3d" xmlns:o="urn:schemas-microsoft-com:office:office" xmlns:r="http://schemas.openxmlformats.org/officeDocument/2006/relationships" xmlns:m="http://schemas.openxmlformats.org/officeDocument/2006/math" xmlns:v="urn:schemas-microsoft-com:vml" xmlns:wp14="http://schemas.microsoft.com/office/word/2010/wordprocessingDrawing" xmlns:wp="http://schemas.openxmlformats.org/drawingml/2006/wordprocessingDrawing" xmlns:w10="urn:schemas-microsoft-com:office:word" xmlns:w="http://schemas.openxmlformats.org/wordprocessingml/2006/main" xmlns:w14="http://schemas.microsoft.com/office/word/2010/wordml" xmlns:w15="http://schemas.microsoft.com/office/word/2012/wordml" xmlns:w16cid="http://schemas.microsoft.com/office/word/2016/wordml/cid" xmlns:w16se="http://schemas.microsoft.com/office/word/2015/wordml/symex" xmlns:wpg="http://schemas.microsoft.com/office/word/2010/wordprocessingGroup" xmlns:wpi="http://schemas.microsoft.com/office/word/2010/wordprocessingInk" xmlns:wne="http://schemas.microsoft.com/office/word/2006/wordml" xmlns:wps="http://schemas.microsoft.com/office/word/2010/wordprocessingShape" mc:Ignorable="w14 w15 w16se w16cid wp14">
+<w:document xmlns:o="urn:schemas-microsoft-com:office:office" xmlns:r="http://schemas.openxmlformats.org/officeDocument/2006/relationships" xmlns:v="urn:schemas-microsoft-com:vml" xmlns:w="http://schemas.openxmlformats.org/wordprocessingml/2006/main" xmlns:w10="urn:schemas-microsoft-com:office:word" xmlns:wp="http://schemas.openxmlformats.org/drawingml/2006/wordprocessingDrawing" xmlns:wps="http://schemas.microsoft.com/office/word/2010/wordprocessingShape" xmlns:wpg="http://schemas.microsoft.com/office/word/2010/wordprocessingGroup" xmlns:mc="http://schemas.openxmlformats.org/markup-compatibility/2006" xmlns:wp14="http://schemas.microsoft.com/office/word/2010/wordprocessingDrawing" xmlns:w14="http://schemas.microsoft.com/office/word/2010/wordml" mc:Ignorable="w14 wp14">
   <w:body>
     <w:p>
       <w:pPr>
+        <w:pStyle w:val="Normal"/>
         <w:jc w:val="both"/>
         <w:rPr>
           <w:rFonts w:ascii="Candara" w:hAnsi="Candara" w:cs="Times New Roman"/>
           <w:lang w:val="id-ID"/>
         </w:rPr>
       </w:pPr>
+      <w:r>
+        <w:rPr>
+          <w:rFonts w:cs="Times New Roman" w:ascii="Candara" w:hAnsi="Candara"/>
+          <w:lang w:val="id-ID"/>
+        </w:rPr>
+      </w:r>
     </w:p>
     <w:p>
       <w:pPr>
+        <w:pStyle w:val="Normal"/>
         <w:ind w:firstLine="720"/>
         <w:jc w:val="both"/>
+        <w:rPr/>
       </w:pPr>
       <w:r>
         <w:rPr>
-          <w:rFonts w:ascii="Candara" w:hAnsi="Candara" w:cs="Times New Roman"/>
+          <w:rFonts w:cs="Times New Roman" w:ascii="Candara" w:hAnsi="Candara"/>
           <w:lang w:val="id-ID"/>
         </w:rPr>
         <w:t xml:space="preserve">Terdapat </w:t>
       </w:r>
       <w:r>
         <w:rPr>
-          <w:rFonts w:ascii="Candara" w:hAnsi="Candara" w:cs="Times New Roman"/>
+          <w:rFonts w:cs="Times New Roman" w:ascii="Candara" w:hAnsi="Candara"/>
         </w:rPr>
         <w:t>{{echo}}</w:t>
       </w:r>
       <w:r>
         <w:rPr>
-          <w:rFonts w:ascii="Candara" w:hAnsi="Candara" w:cs="Times New Roman"/>
+          <w:rFonts w:cs="Times New Roman" w:ascii="Candara" w:hAnsi="Candara"/>
           <w:lang w:val="en-ID"/>
         </w:rPr>
         <w:t xml:space="preserve"> </w:t>
       </w:r>
       <w:r>
         <w:rPr>
-          <w:rFonts w:ascii="Candara" w:hAnsi="Candara" w:cs="Times New Roman"/>
+          <w:rFonts w:cs="Times New Roman" w:ascii="Candara" w:hAnsi="Candara"/>
           <w:lang w:val="id-ID"/>
         </w:rPr>
         <w:t xml:space="preserve">kapal yang terdeteksi dengan citra radar </w:t>
       </w:r>
       <w:r>
         <w:rPr>
-          <w:rFonts w:ascii="Candara" w:hAnsi="Candara" w:cs="Times New Roman"/>
-        </w:rPr>
-        <w:t>{{</w:t>
-      </w:r>
-      <w:r>
-        <w:rPr>
-          <w:rFonts w:ascii="Candara" w:hAnsi="Candara" w:cs="Times New Roman"/>
-        </w:rPr>
-        <w:t>r</w:t>
-      </w:r>
-      <w:r>
-        <w:rPr>
-          <w:rFonts w:ascii="Candara" w:hAnsi="Candara" w:cs="Times New Roman"/>
-        </w:rPr>
-        <w:t xml:space="preserve">adar}} </w:t>
-      </w:r>
-      <w:r>
-        <w:rPr>
-          <w:rFonts w:ascii="Candara" w:hAnsi="Candara" w:cs="Times New Roman"/>
+          <w:rFonts w:cs="Times New Roman" w:ascii="Candara" w:hAnsi="Candara"/>
+        </w:rPr>
+        <w:t xml:space="preserve">{{radar}}  </w:t>
+      </w:r>
+      <w:r>
+        <w:rPr>
+          <w:rFonts w:cs="Times New Roman" w:ascii="Candara" w:hAnsi="Candara"/>
+          <w:lang w:val="id-ID"/>
+        </w:rPr>
+        <w:t>hasil observasi tanggal {{date}} pukul {{time}}</w:t>
+      </w:r>
+      <w:r>
+        <w:rPr>
+          <w:rFonts w:cs="Times New Roman" w:ascii="Candara" w:hAnsi="Candara"/>
+          <w:lang w:val="en-ID"/>
         </w:rPr>
         <w:t xml:space="preserve"> </w:t>
       </w:r>
       <w:r>
         <w:rPr>
-          <w:rFonts w:ascii="Candara" w:hAnsi="Candara" w:cs="Times New Roman"/>
+          <w:rFonts w:cs="Times New Roman" w:ascii="Candara" w:hAnsi="Candara"/>
           <w:lang w:val="id-ID"/>
         </w:rPr>
-        <w:t xml:space="preserve">hasil observasi tanggal </w:t>
-      </w:r>
-      <w:r>
-        <w:rPr>
-          <w:rFonts w:ascii="Candara" w:hAnsi="Candara" w:cs="Times New Roman"/>
+        <w:t>WIB</w:t>
+      </w:r>
+      <w:r>
+        <w:rPr>
+          <w:rFonts w:cs="Times New Roman" w:ascii="Candara" w:hAnsi="Candara"/>
+          <w:lang w:val="en-ID"/>
+        </w:rPr>
+        <w:t xml:space="preserve"> (Gambar 1). </w:t>
+      </w:r>
+      <w:r>
+        <w:rPr>
+          <w:rFonts w:cs="Times New Roman" w:ascii="Candara" w:hAnsi="Candara"/>
           <w:lang w:val="id-ID"/>
         </w:rPr>
-        <w:t>{{date}}</w:t>
-      </w:r>
-      <w:r>
-        <w:rPr>
-          <w:rFonts w:ascii="Candara" w:hAnsi="Candara" w:cs="Times New Roman"/>
+        <w:t xml:space="preserve">Koordinat </w:t>
+      </w:r>
+      <w:r>
+        <w:rPr>
+          <w:rFonts w:cs="Times New Roman" w:ascii="Candara" w:hAnsi="Candara"/>
+        </w:rPr>
+        <w:t>kapal-</w:t>
+      </w:r>
+      <w:r>
+        <w:rPr>
+          <w:rFonts w:cs="Times New Roman" w:ascii="Candara" w:hAnsi="Candara"/>
           <w:lang w:val="id-ID"/>
         </w:rPr>
-        <w:t xml:space="preserve"> pukul </w:t>
-      </w:r>
-      <w:r>
-        <w:rPr>
-          <w:rFonts w:ascii="Candara" w:hAnsi="Candara" w:cs="Times New Roman"/>
+        <w:t>kapal</w:t>
+      </w:r>
+      <w:r>
+        <w:rPr>
+          <w:rFonts w:cs="Times New Roman" w:ascii="Candara" w:hAnsi="Candara"/>
+        </w:rPr>
+        <w:t xml:space="preserve"> tersebut, </w:t>
+      </w:r>
+      <w:r>
+        <w:rPr>
+          <w:rFonts w:cs="Times New Roman" w:ascii="Candara" w:hAnsi="Candara"/>
           <w:lang w:val="id-ID"/>
         </w:rPr>
-        <w:t>{{time}}</w:t>
-      </w:r>
-      <w:r>
-        <w:rPr>
-          <w:rFonts w:ascii="Candara" w:hAnsi="Candara" w:cs="Times New Roman"/>
-          <w:lang w:val="en-ID"/>
-        </w:rPr>
-        <w:t xml:space="preserve"> </w:t>
-      </w:r>
-      <w:r>
-        <w:rPr>
-          <w:rFonts w:ascii="Candara" w:hAnsi="Candara" w:cs="Times New Roman"/>
-          <w:lang w:val="id-ID"/>
-        </w:rPr>
-        <w:t>WIB</w:t>
-      </w:r>
-      <w:r>
-        <w:rPr>
-          <w:rFonts w:ascii="Candara" w:hAnsi="Candara" w:cs="Times New Roman"/>
-          <w:lang w:val="en-ID"/>
-        </w:rPr>
-        <w:t xml:space="preserve"> (Gambar 1). </w:t>
-      </w:r>
-      <w:r>
-        <w:rPr>
-          <w:rFonts w:ascii="Candara" w:hAnsi="Candara" w:cs="Times New Roman"/>
-          <w:lang w:val="id-ID"/>
-        </w:rPr>
-        <w:t xml:space="preserve">Koordinat </w:t>
-      </w:r>
-      <w:r>
-        <w:rPr>
-          <w:rFonts w:ascii="Candara" w:hAnsi="Candara" w:cs="Times New Roman"/>
-        </w:rPr>
-        <w:t>kapal-</w:t>
-      </w:r>
-      <w:r>
-        <w:rPr>
-          <w:rFonts w:ascii="Candara" w:hAnsi="Candara" w:cs="Times New Roman"/>
-          <w:lang w:val="id-ID"/>
-        </w:rPr>
-        <w:t>kapal</w:t>
-      </w:r>
-      <w:r>
-        <w:rPr>
-          <w:rFonts w:ascii="Candara" w:hAnsi="Candara" w:cs="Times New Roman"/>
-        </w:rPr>
-        <w:t xml:space="preserve"> tersebut, </w:t>
-      </w:r>
-      <w:r>
-        <w:rPr>
-          <w:rFonts w:ascii="Candara" w:hAnsi="Candara" w:cs="Times New Roman"/>
-          <w:lang w:val="id-ID"/>
-        </w:rPr>
         <w:t xml:space="preserve">beserta dengan </w:t>
       </w:r>
       <w:r>
         <w:rPr>
-          <w:rFonts w:ascii="Candara" w:hAnsi="Candara" w:cs="Times New Roman"/>
+          <w:rFonts w:cs="Times New Roman" w:ascii="Candara" w:hAnsi="Candara"/>
           <w:i/>
           <w:iCs/>
           <w:lang w:val="id-ID"/>
@@ -160,40 +130,40 @@
       </w:r>
       <w:r>
         <w:rPr>
-          <w:rFonts w:ascii="Candara" w:hAnsi="Candara" w:cs="Times New Roman"/>
+          <w:rFonts w:cs="Times New Roman" w:ascii="Candara" w:hAnsi="Candara"/>
           <w:lang w:val="id-ID"/>
         </w:rPr>
         <w:t>, dan ukuran panjang</w:t>
       </w:r>
       <w:r>
         <w:rPr>
-          <w:rFonts w:ascii="Candara" w:hAnsi="Candara" w:cs="Times New Roman"/>
+          <w:rFonts w:cs="Times New Roman" w:ascii="Candara" w:hAnsi="Candara"/>
         </w:rPr>
         <w:t xml:space="preserve"> dirangkum dalam Tabel 1. </w:t>
       </w:r>
       <w:r>
         <w:rPr>
-          <w:rFonts w:ascii="Candara" w:hAnsi="Candara" w:cs="Times New Roman"/>
+          <w:rFonts w:cs="Times New Roman" w:ascii="Candara" w:hAnsi="Candara"/>
           <w:lang w:val="id-ID"/>
         </w:rPr>
         <w:t xml:space="preserve">Untuk menentukan kapal penangkapan ilegal dilakukan analisa dengan data sebaran kapal penangkapan ikan dari database </w:t>
       </w:r>
       <w:r>
         <w:rPr>
-          <w:rFonts w:ascii="Candara" w:hAnsi="Candara" w:cs="Times New Roman"/>
+          <w:rFonts w:cs="Times New Roman" w:ascii="Candara" w:hAnsi="Candara"/>
           <w:i/>
         </w:rPr>
         <w:t>Automatic Identifcation System</w:t>
       </w:r>
       <w:r>
         <w:rPr>
-          <w:rFonts w:ascii="Candara" w:hAnsi="Candara" w:cs="Times New Roman"/>
+          <w:rFonts w:cs="Times New Roman" w:ascii="Candara" w:hAnsi="Candara"/>
         </w:rPr>
         <w:t xml:space="preserve"> (AIS) dan </w:t>
       </w:r>
       <w:r>
         <w:rPr>
-          <w:rFonts w:ascii="Candara" w:hAnsi="Candara" w:cs="Times New Roman"/>
+          <w:rFonts w:cs="Times New Roman" w:ascii="Candara" w:hAnsi="Candara"/>
           <w:i/>
           <w:iCs/>
           <w:lang w:val="id-ID"/>
@@ -202,26 +172,32 @@
       </w:r>
       <w:r>
         <w:rPr>
-          <w:rFonts w:ascii="Candara" w:hAnsi="Candara" w:cs="Times New Roman"/>
+          <w:rFonts w:cs="Times New Roman" w:ascii="Candara" w:hAnsi="Candara"/>
           <w:lang w:val="id-ID"/>
         </w:rPr>
         <w:t xml:space="preserve"> (VMS).</w:t>
       </w:r>
       <w:r>
         <w:rPr>
-          <w:rFonts w:ascii="Candara" w:hAnsi="Candara" w:cs="Times New Roman"/>
-        </w:rPr>
-        <w:t xml:space="preserve"> </w:t>
-      </w:r>
-      <w:r>
-        <w:rPr>
-          <w:rFonts w:ascii="Candara" w:hAnsi="Candara" w:cs="Times New Roman"/>
-        </w:rPr>
-        <w:t xml:space="preserve">Pada periode observasi ini, {{ais}} </w:t>
-      </w:r>
-      <w:r>
-        <w:rPr>
-          <w:rFonts w:ascii="Candara" w:hAnsi="Candara" w:cs="Times New Roman"/>
+          <w:rFonts w:cs="Times New Roman" w:ascii="Candara" w:hAnsi="Candara"/>
+        </w:rPr>
+        <w:t xml:space="preserve"> Pada periode observasi ini, </w:t>
+      </w:r>
+      <w:r>
+        <w:rPr>
+          <w:rFonts w:cs="Times New Roman" w:ascii="Candara" w:hAnsi="Candara"/>
+        </w:rPr>
+        <w:t xml:space="preserve">terdapat </w:t>
+      </w:r>
+      <w:r>
+        <w:rPr>
+          <w:rFonts w:cs="Times New Roman" w:ascii="Candara" w:hAnsi="Candara"/>
+        </w:rPr>
+        <w:t xml:space="preserve">{{ais}} </w:t>
+      </w:r>
+      <w:r>
+        <w:rPr>
+          <w:rFonts w:cs="Times New Roman" w:ascii="Candara" w:hAnsi="Candara"/>
           <w:i/>
           <w:iCs/>
         </w:rPr>
@@ -229,31 +205,25 @@
       </w:r>
       <w:r>
         <w:rPr>
-          <w:rFonts w:ascii="Candara" w:hAnsi="Candara" w:cs="Times New Roman"/>
-        </w:rPr>
-        <w:t xml:space="preserve"> kapal yang berasosiasi dengan database AIS dan {{</w:t>
-      </w:r>
-      <w:r>
-        <w:rPr>
-          <w:rFonts w:ascii="Candara" w:hAnsi="Candara" w:cs="Times New Roman"/>
-        </w:rPr>
-        <w:t>vms</w:t>
-      </w:r>
-      <w:r>
-        <w:rPr>
-          <w:rFonts w:ascii="Candara" w:hAnsi="Candara" w:cs="Times New Roman"/>
-        </w:rPr>
-        <w:t>}}</w:t>
-      </w:r>
-      <w:r>
-        <w:rPr>
-          <w:rFonts w:ascii="Candara" w:hAnsi="Candara" w:cs="Times New Roman"/>
-        </w:rPr>
-        <w:t xml:space="preserve"> </w:t>
-      </w:r>
-      <w:r>
-        <w:rPr>
-          <w:rFonts w:ascii="Candara" w:hAnsi="Candara" w:cs="Times New Roman"/>
+          <w:rFonts w:cs="Times New Roman" w:ascii="Candara" w:hAnsi="Candara"/>
+        </w:rPr>
+        <w:t xml:space="preserve"> kapal yang berasosiasi dengan database AIS dan </w:t>
+      </w:r>
+      <w:r>
+        <w:rPr>
+          <w:rFonts w:cs="Times New Roman" w:ascii="Candara" w:hAnsi="Candara"/>
+        </w:rPr>
+        <w:t xml:space="preserve">terdapat </w:t>
+      </w:r>
+      <w:r>
+        <w:rPr>
+          <w:rFonts w:cs="Times New Roman" w:ascii="Candara" w:hAnsi="Candara"/>
+        </w:rPr>
+        <w:t xml:space="preserve">{{vms}} </w:t>
+      </w:r>
+      <w:r>
+        <w:rPr>
+          <w:rFonts w:cs="Times New Roman" w:ascii="Candara" w:hAnsi="Candara"/>
           <w:i/>
           <w:iCs/>
         </w:rPr>
@@ -261,13 +231,13 @@
       </w:r>
       <w:r>
         <w:rPr>
-          <w:rFonts w:ascii="Candara" w:hAnsi="Candara" w:cs="Times New Roman"/>
+          <w:rFonts w:cs="Times New Roman" w:ascii="Candara" w:hAnsi="Candara"/>
         </w:rPr>
         <w:t xml:space="preserve"> kapal yang berasosiasi dengan database VMS. Sedangkan {{non}} </w:t>
       </w:r>
       <w:r>
         <w:rPr>
-          <w:rFonts w:ascii="Candara" w:hAnsi="Candara" w:cs="Times New Roman"/>
+          <w:rFonts w:cs="Times New Roman" w:ascii="Candara" w:hAnsi="Candara"/>
           <w:i/>
           <w:iCs/>
         </w:rPr>
@@ -275,65 +245,31 @@
       </w:r>
       <w:r>
         <w:rPr>
-          <w:rFonts w:ascii="Candara" w:hAnsi="Candara" w:cs="Times New Roman"/>
-        </w:rPr>
-        <w:t xml:space="preserve"> kapal lainnya tidak berasosiasi dengan AIS maupun VMS. Informasi detail kapal yang berasosiasi dengan AIS</w:t>
-      </w:r>
-      <w:r>
-        <w:rPr>
-          <w:rFonts w:ascii="Candara" w:hAnsi="Candara" w:cs="Times New Roman"/>
-        </w:rPr>
-        <w:t xml:space="preserve"> dan VMS</w:t>
-      </w:r>
-      <w:r>
-        <w:rPr>
-          <w:rFonts w:ascii="Candara" w:hAnsi="Candara" w:cs="Times New Roman"/>
-        </w:rPr>
-        <w:t xml:space="preserve"> </w:t>
-      </w:r>
-      <w:r>
-        <w:rPr>
-          <w:rFonts w:ascii="Candara" w:hAnsi="Candara" w:cs="Times New Roman"/>
-        </w:rPr>
-        <w:t xml:space="preserve">masing-masing </w:t>
-      </w:r>
-      <w:r>
-        <w:rPr>
-          <w:rFonts w:ascii="Candara" w:hAnsi="Candara" w:cs="Times New Roman"/>
-        </w:rPr>
-        <w:t>dapat dilihat pada Tabel 2</w:t>
-      </w:r>
-      <w:r>
-        <w:rPr>
-          <w:rFonts w:ascii="Candara" w:hAnsi="Candara" w:cs="Times New Roman"/>
-        </w:rPr>
-        <w:t xml:space="preserve"> dan Tabel 3</w:t>
-      </w:r>
-      <w:r>
-        <w:rPr>
-          <w:rFonts w:ascii="Candara" w:hAnsi="Candara" w:cs="Times New Roman"/>
-        </w:rPr>
-        <w:t>.</w:t>
+          <w:rFonts w:cs="Times New Roman" w:ascii="Candara" w:hAnsi="Candara"/>
+        </w:rPr>
+        <w:t xml:space="preserve"> kapal lainnya tidak berasosiasi dengan AIS maupun VMS. Informasi detail kapal yang berasosiasi dengan AIS dan VMS masing-masing dapat dilihat pada Tabel 2 dan Tabel 3.</w:t>
       </w:r>
     </w:p>
     <w:tbl>
       <w:tblPr>
-        <w:tblpPr w:leftFromText="187" w:rightFromText="187" w:horzAnchor="margin" w:tblpYSpec="top"/>
+        <w:tblpPr w:vertAnchor="margin" w:tblpYSpec="top" w:horzAnchor="margin" w:leftFromText="187" w:rightFromText="187" w:tblpX="0"/>
         <w:tblW w:w="4368" w:type="dxa"/>
+        <w:jc w:val="left"/>
+        <w:tblInd w:w="0" w:type="dxa"/>
         <w:tblCellMar>
           <w:top w:w="360" w:type="dxa"/>
           <w:left w:w="115" w:type="dxa"/>
           <w:bottom w:w="360" w:type="dxa"/>
           <w:right w:w="115" w:type="dxa"/>
         </w:tblCellMar>
-        <w:tblLook w:val="04A0" w:firstRow="1" w:lastRow="0" w:firstColumn="1" w:lastColumn="0" w:noHBand="0" w:noVBand="1"/>
+        <w:tblLook w:firstRow="1" w:noVBand="1" w:lastRow="0" w:firstColumn="1" w:lastColumn="0" w:noHBand="0" w:val="04a0"/>
       </w:tblPr>
       <w:tblGrid>
         <w:gridCol w:w="4368"/>
       </w:tblGrid>
       <w:tr>
         <w:trPr>
-          <w:trHeight w:val="20"/>
+          <w:trHeight w:val="20" w:hRule="atLeast"/>
         </w:trPr>
         <w:tc>
           <w:tcPr>
@@ -342,23 +278,23 @@
               <w:top w:val="single" w:sz="36" w:space="0" w:color="9BBB59"/>
               <w:bottom w:val="single" w:sz="36" w:space="0" w:color="9BBB59"/>
             </w:tcBorders>
-            <w:shd w:val="clear" w:color="auto" w:fill="auto"/>
+            <w:shd w:color="auto" w:fill="auto" w:val="clear"/>
           </w:tcPr>
           <w:sdt>
             <w:sdtPr>
+              <w:text/>
+              <w:id w:val="948594980"/>
               <w:alias w:val="Title"/>
-              <w:id w:val="1123173898"/>
-              <w:text/>
             </w:sdtPr>
-            <w:sdtEndPr/>
             <w:sdtContent>
               <w:p>
                 <w:pPr>
                   <w:pStyle w:val="NoSpacing"/>
+                  <w:rPr/>
                 </w:pPr>
                 <w:r>
                   <w:rPr>
-                    <w:rFonts w:ascii="Impact" w:eastAsiaTheme="majorEastAsia" w:hAnsi="Impact" w:cstheme="majorBidi"/>
+                    <w:rFonts w:eastAsia="宋体" w:cs="" w:ascii="Impact" w:hAnsi="Impact" w:cstheme="majorBidi" w:eastAsiaTheme="majorEastAsia"/>
                     <w:sz w:val="56"/>
                     <w:szCs w:val="24"/>
                     <w:lang w:val="id-ID"/>
@@ -372,7 +308,7 @@
       </w:tr>
       <w:tr>
         <w:trPr>
-          <w:trHeight w:val="20"/>
+          <w:trHeight w:val="20" w:hRule="atLeast"/>
         </w:trPr>
         <w:tc>
           <w:tcPr>
@@ -381,250 +317,30 @@
               <w:top w:val="single" w:sz="36" w:space="0" w:color="9BBB59"/>
               <w:bottom w:val="single" w:sz="36" w:space="0" w:color="9BBB59"/>
             </w:tcBorders>
-            <w:shd w:val="clear" w:color="auto" w:fill="auto"/>
+            <w:shd w:color="auto" w:fill="auto" w:val="clear"/>
           </w:tcPr>
           <w:sdt>
             <w:sdtPr>
+              <w:text/>
+              <w:id w:val="1719308236"/>
               <w:alias w:val="Subtitle"/>
-              <w:id w:val="1303679671"/>
-              <w:text/>
             </w:sdtPr>
-            <w:sdtEndPr/>
             <w:sdtContent>
               <w:p>
                 <w:pPr>
                   <w:pStyle w:val="NoSpacing"/>
+                  <w:rPr/>
                 </w:pPr>
                 <w:r>
                   <w:rPr>
-                    <w:rFonts w:ascii="Century Gothic" w:hAnsi="Century Gothic" w:cs="Calibri Light"/>
+                    <w:rFonts w:cs="Calibri Light" w:ascii="Century Gothic" w:hAnsi="Century Gothic"/>
                     <w:b/>
                     <w:bCs/>
                     <w:sz w:val="28"/>
                     <w:szCs w:val="28"/>
                     <w:lang w:val="en-ID"/>
                   </w:rPr>
-                  <w:t xml:space="preserve">Deteksi Posisi Kapal di Perairan </w:t>
-                </w:r>
-                <w:r>
-                  <w:rPr>
-                    <w:rFonts w:ascii="Century Gothic" w:hAnsi="Century Gothic" w:cs="Calibri Light"/>
-                    <w:b/>
-                    <w:bCs/>
-                    <w:sz w:val="28"/>
-                    <w:szCs w:val="28"/>
-                    <w:lang w:val="en-ID"/>
-                  </w:rPr>
-                  <w:t>{{</w:t>
-                </w:r>
-                <w:r>
-                  <w:rPr>
-                    <w:rFonts w:ascii="Century Gothic" w:hAnsi="Century Gothic" w:cs="Calibri Light"/>
-                    <w:b/>
-                    <w:bCs/>
-                    <w:sz w:val="28"/>
-                    <w:szCs w:val="28"/>
-                    <w:lang w:val="en-ID"/>
-                  </w:rPr>
-                  <w:t>l</w:t>
-                </w:r>
-                <w:r>
-                  <w:rPr>
-                    <w:rFonts w:ascii="Century Gothic" w:hAnsi="Century Gothic" w:cs="Calibri Light"/>
-                    <w:b/>
-                    <w:bCs/>
-                    <w:sz w:val="28"/>
-                    <w:szCs w:val="28"/>
-                    <w:lang w:val="en-ID"/>
-                  </w:rPr>
-                  <w:t>ocation}}</w:t>
-                </w:r>
-                <w:r>
-                  <w:rPr>
-                    <w:rFonts w:ascii="Century Gothic" w:hAnsi="Century Gothic" w:cs="Calibri Light"/>
-                    <w:b/>
-                    <w:bCs/>
-                    <w:sz w:val="28"/>
-                    <w:szCs w:val="28"/>
-                    <w:lang w:val="en-ID"/>
-                  </w:rPr>
-                  <w:t xml:space="preserve"> dengan Citra Radar</w:t>
-                </w:r>
-                <w:r>
-                  <w:rPr>
-                    <w:rFonts w:ascii="Century Gothic" w:hAnsi="Century Gothic" w:cs="Calibri Light"/>
-                    <w:b/>
-                    <w:bCs/>
-                    <w:sz w:val="28"/>
-                    <w:szCs w:val="28"/>
-                    <w:lang w:val="en-ID"/>
-                  </w:rPr>
-                  <w:t xml:space="preserve"> {{</w:t>
-                </w:r>
-                <w:r>
-                  <w:rPr>
-                    <w:rFonts w:ascii="Century Gothic" w:hAnsi="Century Gothic" w:cs="Calibri Light"/>
-                    <w:b/>
-                    <w:bCs/>
-                    <w:sz w:val="28"/>
-                    <w:szCs w:val="28"/>
-                    <w:lang w:val="en-ID"/>
-                  </w:rPr>
-                  <w:t>r</w:t>
-                </w:r>
-                <w:r>
-                  <w:rPr>
-                    <w:rFonts w:ascii="Century Gothic" w:hAnsi="Century Gothic" w:cs="Calibri Light"/>
-                    <w:b/>
-                    <w:bCs/>
-                    <w:sz w:val="28"/>
-                    <w:szCs w:val="28"/>
-                    <w:lang w:val="en-ID"/>
-                  </w:rPr>
-                  <w:t xml:space="preserve">adar}} </w:t>
-                </w:r>
-                <w:r>
-                  <w:rPr>
-                    <w:rFonts w:ascii="Century Gothic" w:hAnsi="Century Gothic" w:cs="Calibri Light"/>
-                    <w:b/>
-                    <w:bCs/>
-                    <w:sz w:val="28"/>
-                    <w:szCs w:val="28"/>
-                    <w:lang w:val="en-ID"/>
-                  </w:rPr>
-                  <w:t>periode</w:t>
-                </w:r>
-                <w:r>
-                  <w:rPr>
-                    <w:rFonts w:ascii="Century Gothic" w:hAnsi="Century Gothic" w:cs="Calibri Light"/>
-                    <w:b/>
-                    <w:bCs/>
-                    <w:sz w:val="28"/>
-                    <w:szCs w:val="28"/>
-                    <w:lang w:val="en-ID"/>
-                  </w:rPr>
-                  <w:t xml:space="preserve"> </w:t>
-                </w:r>
-                <w:r>
-                  <w:rPr>
-                    <w:rFonts w:ascii="Century Gothic" w:hAnsi="Century Gothic" w:cs="Calibri Light"/>
-                    <w:b/>
-                    <w:bCs/>
-                    <w:sz w:val="28"/>
-                    <w:szCs w:val="28"/>
-                    <w:lang w:val="en-ID"/>
-                  </w:rPr>
-                  <w:t>{{</w:t>
-                </w:r>
-                <w:r>
-                  <w:rPr>
-                    <w:rFonts w:ascii="Century Gothic" w:hAnsi="Century Gothic" w:cs="Calibri Light"/>
-                    <w:b/>
-                    <w:bCs/>
-                    <w:sz w:val="28"/>
-                    <w:szCs w:val="28"/>
-                    <w:lang w:val="en-ID"/>
-                  </w:rPr>
-                  <w:t>d</w:t>
-                </w:r>
-                <w:r>
-                  <w:rPr>
-                    <w:rFonts w:ascii="Century Gothic" w:hAnsi="Century Gothic" w:cs="Calibri Light"/>
-                    <w:b/>
-                    <w:bCs/>
-                    <w:sz w:val="28"/>
-                    <w:szCs w:val="28"/>
-                    <w:lang w:val="en-ID"/>
-                  </w:rPr>
-                  <w:t>ate}}</w:t>
-                </w:r>
-                <w:r>
-                  <w:rPr>
-                    <w:rFonts w:ascii="Century Gothic" w:hAnsi="Century Gothic" w:cs="Calibri Light"/>
-                    <w:b/>
-                    <w:bCs/>
-                    <w:sz w:val="28"/>
-                    <w:szCs w:val="28"/>
-                    <w:lang w:val="en-ID"/>
-                  </w:rPr>
-                  <w:t xml:space="preserve"> </w:t>
-                </w:r>
-                <w:r>
-                  <w:rPr>
-                    <w:rFonts w:ascii="Century Gothic" w:hAnsi="Century Gothic" w:cs="Calibri Light"/>
-                    <w:b/>
-                    <w:bCs/>
-                    <w:sz w:val="28"/>
-                    <w:szCs w:val="28"/>
-                    <w:lang w:val="en-ID"/>
-                  </w:rPr>
-                  <w:t>pukul</w:t>
-                </w:r>
-                <w:r>
-                  <w:rPr>
-                    <w:rFonts w:ascii="Century Gothic" w:hAnsi="Century Gothic" w:cs="Calibri Light"/>
-                    <w:b/>
-                    <w:bCs/>
-                    <w:sz w:val="28"/>
-                    <w:szCs w:val="28"/>
-                    <w:lang w:val="en-ID"/>
-                  </w:rPr>
-                  <w:t xml:space="preserve"> </w:t>
-                </w:r>
-                <w:r>
-                  <w:rPr>
-                    <w:rFonts w:ascii="Century Gothic" w:hAnsi="Century Gothic" w:cs="Calibri Light"/>
-                    <w:b/>
-                    <w:bCs/>
-                    <w:sz w:val="28"/>
-                    <w:szCs w:val="28"/>
-                    <w:lang w:val="en-ID"/>
-                  </w:rPr>
-                  <w:t>{{</w:t>
-                </w:r>
-                <w:r>
-                  <w:rPr>
-                    <w:rFonts w:ascii="Century Gothic" w:hAnsi="Century Gothic" w:cs="Calibri Light"/>
-                    <w:b/>
-                    <w:bCs/>
-                    <w:sz w:val="28"/>
-                    <w:szCs w:val="28"/>
-                    <w:lang w:val="en-ID"/>
-                  </w:rPr>
-                  <w:t>t</w:t>
-                </w:r>
-                <w:r>
-                  <w:rPr>
-                    <w:rFonts w:ascii="Century Gothic" w:hAnsi="Century Gothic" w:cs="Calibri Light"/>
-                    <w:b/>
-                    <w:bCs/>
-                    <w:sz w:val="28"/>
-                    <w:szCs w:val="28"/>
-                    <w:lang w:val="en-ID"/>
-                  </w:rPr>
-                  <w:t>ime}}</w:t>
-                </w:r>
-                <w:r>
-                  <w:rPr>
-                    <w:rFonts w:ascii="Century Gothic" w:hAnsi="Century Gothic" w:cs="Calibri Light"/>
-                    <w:b/>
-                    <w:bCs/>
-                    <w:sz w:val="28"/>
-                    <w:szCs w:val="28"/>
-                    <w:lang w:val="en-ID"/>
-                  </w:rPr>
-                  <w:t xml:space="preserve"> </w:t>
-                </w:r>
-                <w:r>
-                  <w:rPr>
-                    <w:rFonts w:ascii="Century Gothic" w:hAnsi="Century Gothic" w:cs="Calibri Light"/>
-                    <w:b/>
-                    <w:bCs/>
-                    <w:sz w:val="28"/>
-                    <w:szCs w:val="28"/>
-                    <w:lang w:val="en-ID"/>
-                  </w:rPr>
-                  <w:t xml:space="preserve">WIB </w:t>
+                  <w:t xml:space="preserve">Deteksi Posisi Kapal di Perairan {{location}} dengan Citra Radar {{radar}} periode {{date}} pukul {{time}} WIB </w:t>
                 </w:r>
               </w:p>
             </w:sdtContent>
@@ -633,7 +349,7 @@
       </w:tr>
       <w:tr>
         <w:trPr>
-          <w:trHeight w:val="21"/>
+          <w:trHeight w:val="21" w:hRule="atLeast"/>
         </w:trPr>
         <w:tc>
           <w:tcPr>
@@ -642,11 +358,12 @@
               <w:top w:val="single" w:sz="36" w:space="0" w:color="9BBB59"/>
               <w:bottom w:val="single" w:sz="36" w:space="0" w:color="9BBB59"/>
             </w:tcBorders>
-            <w:shd w:val="clear" w:color="auto" w:fill="auto"/>
+            <w:shd w:color="auto" w:fill="auto" w:val="clear"/>
           </w:tcPr>
           <w:p>
             <w:pPr>
               <w:pStyle w:val="Footer"/>
+              <w:rPr/>
             </w:pPr>
             <w:bookmarkStart w:id="0" w:name="__UnoMark__135_1109604201111111111111111"/>
             <w:bookmarkStart w:id="1" w:name="__UnoMark__157_3530681107111111111111111"/>
@@ -656,7 +373,7 @@
             <w:bookmarkEnd w:id="2"/>
             <w:r>
               <w:rPr>
-                <w:rFonts w:ascii="Impact" w:hAnsi="Impact" w:cs="Calibri Light"/>
+                <w:rFonts w:cs="Calibri Light" w:ascii="Impact" w:hAnsi="Impact"/>
                 <w:sz w:val="20"/>
                 <w:szCs w:val="24"/>
                 <w:lang w:val="id-ID"/>
@@ -667,10 +384,11 @@
           <w:p>
             <w:pPr>
               <w:pStyle w:val="NoSpacing"/>
+              <w:rPr/>
             </w:pPr>
             <w:r>
               <w:rPr>
-                <w:rFonts w:ascii="Century Gothic" w:hAnsi="Century Gothic" w:cs="Calibri Light"/>
+                <w:rFonts w:cs="Calibri Light" w:ascii="Century Gothic" w:hAnsi="Century Gothic"/>
                 <w:b/>
                 <w:sz w:val="20"/>
                 <w:szCs w:val="24"/>
@@ -684,50 +402,77 @@
     </w:tbl>
     <w:p>
       <w:pPr>
+        <w:pStyle w:val="Normal"/>
         <w:jc w:val="both"/>
         <w:rPr>
           <w:rFonts w:ascii="Candara" w:hAnsi="Candara" w:cs="Candara"/>
           <w:b/>
+          <w:b/>
           <w:bCs/>
         </w:rPr>
       </w:pPr>
+      <w:r>
+        <w:rPr>
+          <w:rFonts w:cs="Candara" w:ascii="Candara" w:hAnsi="Candara"/>
+          <w:b/>
+          <w:bCs/>
+        </w:rPr>
+      </w:r>
     </w:p>
     <w:p>
       <w:pPr>
+        <w:pStyle w:val="Normal"/>
         <w:jc w:val="both"/>
         <w:rPr>
           <w:rFonts w:ascii="Candara" w:hAnsi="Candara" w:cs="Candara"/>
           <w:b/>
+          <w:b/>
           <w:bCs/>
         </w:rPr>
       </w:pPr>
+      <w:r>
+        <w:rPr>
+          <w:rFonts w:cs="Candara" w:ascii="Candara" w:hAnsi="Candara"/>
+          <w:b/>
+          <w:bCs/>
+        </w:rPr>
+      </w:r>
     </w:p>
     <w:p>
       <w:pPr>
-        <w:spacing w:after="0"/>
+        <w:pStyle w:val="Normal"/>
+        <w:spacing w:before="0" w:after="0"/>
         <w:rPr>
           <w:rFonts w:ascii="Candara" w:hAnsi="Candara" w:cs="Candara"/>
           <w:b/>
+          <w:b/>
           <w:bCs/>
         </w:rPr>
       </w:pPr>
+      <w:r>
+        <w:rPr>
+          <w:rFonts w:cs="Candara" w:ascii="Candara" w:hAnsi="Candara"/>
+          <w:b/>
+          <w:bCs/>
+        </w:rPr>
+      </w:r>
     </w:p>
     <w:p>
       <w:pPr>
-        <w:pStyle w:val="Caption"/>
-        <w:spacing w:after="0"/>
+        <w:pStyle w:val="Caption1"/>
+        <w:spacing w:before="0" w:after="0"/>
         <w:jc w:val="center"/>
         <w:rPr>
-          <w:i w:val="0"/>
-          <w:iCs w:val="0"/>
+          <w:i w:val="false"/>
+          <w:i w:val="false"/>
+          <w:iCs w:val="false"/>
           <w:lang w:val="en-US"/>
         </w:rPr>
       </w:pPr>
       <w:r>
         <w:rPr>
-          <w:i w:val="0"/>
-          <w:iCs w:val="0"/>
-          <w:noProof/>
+          <w:i w:val="false"/>
+          <w:iCs w:val="false"/>
           <w:lang w:val="en-US"/>
         </w:rPr>
         <w:t>{{image}}</w:t>
@@ -735,30 +480,47 @@
     </w:p>
     <w:p>
       <w:pPr>
-        <w:pStyle w:val="Caption"/>
-        <w:spacing w:after="0"/>
+        <w:pStyle w:val="Caption1"/>
+        <w:spacing w:before="0" w:after="0"/>
         <w:jc w:val="center"/>
         <w:rPr>
           <w:rFonts w:ascii="Candara" w:hAnsi="Candara" w:cs="Candara"/>
           <w:b/>
-          <w:bCs/>
-          <w:i w:val="0"/>
-          <w:iCs w:val="0"/>
+          <w:b/>
+          <w:bCs/>
+          <w:i w:val="false"/>
+          <w:i w:val="false"/>
+          <w:iCs w:val="false"/>
           <w:color w:val="auto"/>
           <w:sz w:val="22"/>
           <w:szCs w:val="22"/>
           <w:lang w:val="zh-CN"/>
         </w:rPr>
       </w:pPr>
+      <w:r>
+        <w:rPr>
+          <w:rFonts w:cs="Candara" w:ascii="Candara" w:hAnsi="Candara"/>
+          <w:b/>
+          <w:bCs/>
+          <w:i w:val="false"/>
+          <w:iCs w:val="false"/>
+          <w:color w:val="auto"/>
+          <w:sz w:val="22"/>
+          <w:szCs w:val="22"/>
+          <w:lang w:val="zh-CN"/>
+        </w:rPr>
+      </w:r>
     </w:p>
     <w:p>
       <w:pPr>
-        <w:spacing w:after="0"/>
+        <w:pStyle w:val="Normal"/>
+        <w:spacing w:before="0" w:after="0"/>
         <w:jc w:val="center"/>
+        <w:rPr/>
       </w:pPr>
       <w:r>
         <w:rPr>
-          <w:rFonts w:ascii="Candara" w:hAnsi="Candara" w:cs="Candara"/>
+          <w:rFonts w:cs="Candara" w:ascii="Candara" w:hAnsi="Candara"/>
           <w:b/>
           <w:bCs/>
         </w:rPr>
@@ -766,7 +528,7 @@
       </w:r>
       <w:r>
         <w:rPr>
-          <w:rFonts w:ascii="Candara" w:hAnsi="Candara" w:cs="Candara"/>
+          <w:rFonts w:cs="Candara" w:ascii="Candara" w:hAnsi="Candara"/>
           <w:b/>
           <w:bCs/>
           <w:lang w:val="id-ID"/>
@@ -775,7 +537,7 @@
       </w:r>
       <w:r>
         <w:rPr>
-          <w:rFonts w:ascii="Candara" w:hAnsi="Candara" w:cs="Candara"/>
+          <w:rFonts w:cs="Candara" w:ascii="Candara" w:hAnsi="Candara"/>
           <w:b/>
           <w:bCs/>
         </w:rPr>
@@ -784,84 +546,59 @@
       <w:bookmarkStart w:id="3" w:name="__DdeLink__1837_4038887596"/>
       <w:r>
         <w:rPr>
-          <w:rFonts w:ascii="Candara" w:hAnsi="Candara" w:cs="Candara"/>
-          <w:b/>
-          <w:bCs/>
-        </w:rPr>
-        <w:t xml:space="preserve">Perairan </w:t>
-      </w:r>
-      <w:r>
-        <w:rPr>
-          <w:rFonts w:ascii="Candara" w:hAnsi="Candara" w:cs="Candara"/>
-          <w:b/>
-          <w:bCs/>
-        </w:rPr>
-        <w:t>{{location}}</w:t>
-      </w:r>
-      <w:r>
-        <w:rPr>
-          <w:rFonts w:ascii="Candara" w:hAnsi="Candara" w:cs="Candara"/>
+          <w:rFonts w:cs="Candara" w:ascii="Candara" w:hAnsi="Candara"/>
+          <w:b/>
+          <w:bCs/>
+        </w:rPr>
+        <w:t xml:space="preserve">Perairan {{location}} </w:t>
+      </w:r>
+      <w:bookmarkEnd w:id="3"/>
+      <w:r>
+        <w:rPr>
+          <w:rFonts w:cs="Candara" w:ascii="Candara" w:hAnsi="Candara"/>
+          <w:b/>
+          <w:bCs/>
+        </w:rPr>
+        <w:t xml:space="preserve">periode </w:t>
+      </w:r>
+      <w:r>
+        <w:rPr>
+          <w:rFonts w:cs="Times New Roman" w:ascii="Candara" w:hAnsi="Candara"/>
+          <w:b/>
+          <w:bCs/>
+          <w:lang w:val="id-ID"/>
+        </w:rPr>
+        <w:t>{{date}}</w:t>
+      </w:r>
+      <w:r>
+        <w:rPr>
+          <w:rFonts w:cs="Times New Roman" w:ascii="Candara" w:hAnsi="Candara"/>
           <w:b/>
           <w:bCs/>
         </w:rPr>
         <w:t xml:space="preserve"> </w:t>
       </w:r>
-      <w:bookmarkEnd w:id="3"/>
-      <w:r>
-        <w:rPr>
-          <w:rFonts w:ascii="Candara" w:hAnsi="Candara" w:cs="Candara"/>
-          <w:b/>
-          <w:bCs/>
-        </w:rPr>
-        <w:t xml:space="preserve">periode </w:t>
-      </w:r>
-      <w:r>
-        <w:rPr>
-          <w:rFonts w:ascii="Candara" w:hAnsi="Candara" w:cs="Times New Roman"/>
+      <w:r>
+        <w:rPr>
+          <w:rFonts w:cs="Times New Roman" w:ascii="Candara" w:hAnsi="Candara"/>
           <w:b/>
           <w:bCs/>
           <w:lang w:val="id-ID"/>
         </w:rPr>
-        <w:t>{{date}}</w:t>
-      </w:r>
-      <w:r>
-        <w:rPr>
-          <w:rFonts w:ascii="Candara" w:hAnsi="Candara" w:cs="Times New Roman"/>
-          <w:b/>
-          <w:bCs/>
+        <w:t>pukul {{time}}</w:t>
+      </w:r>
+      <w:r>
+        <w:rPr>
+          <w:rFonts w:cs="Times New Roman" w:ascii="Candara" w:hAnsi="Candara"/>
+          <w:b/>
+          <w:bCs/>
+          <w:lang w:val="en-ID"/>
         </w:rPr>
         <w:t xml:space="preserve"> </w:t>
       </w:r>
       <w:r>
         <w:rPr>
-          <w:rFonts w:ascii="Candara" w:hAnsi="Candara" w:cs="Times New Roman"/>
-          <w:b/>
-          <w:bCs/>
-          <w:lang w:val="id-ID"/>
-        </w:rPr>
-        <w:t xml:space="preserve">pukul </w:t>
-      </w:r>
-      <w:r>
-        <w:rPr>
-          <w:rFonts w:ascii="Candara" w:hAnsi="Candara" w:cs="Times New Roman"/>
-          <w:b/>
-          <w:bCs/>
-          <w:lang w:val="id-ID"/>
-        </w:rPr>
-        <w:t>{{time}}</w:t>
-      </w:r>
-      <w:r>
-        <w:rPr>
-          <w:rFonts w:ascii="Candara" w:hAnsi="Candara" w:cs="Times New Roman"/>
-          <w:b/>
-          <w:bCs/>
-          <w:lang w:val="en-ID"/>
-        </w:rPr>
-        <w:t xml:space="preserve"> </w:t>
-      </w:r>
-      <w:r>
-        <w:rPr>
-          <w:rFonts w:ascii="Candara" w:hAnsi="Candara" w:cs="Times New Roman"/>
+          <w:rFonts w:cs="Times New Roman" w:ascii="Candara" w:hAnsi="Candara"/>
           <w:b/>
           <w:bCs/>
           <w:lang w:val="id-ID"/>
@@ -871,59 +608,96 @@
     </w:p>
     <w:p>
       <w:pPr>
-        <w:spacing w:after="0"/>
+        <w:pStyle w:val="Normal"/>
+        <w:spacing w:before="0" w:after="0"/>
         <w:jc w:val="center"/>
         <w:rPr>
           <w:rFonts w:ascii="Candara" w:hAnsi="Candara" w:cs="Candara"/>
           <w:b/>
+          <w:b/>
           <w:bCs/>
         </w:rPr>
       </w:pPr>
+      <w:r>
+        <w:rPr>
+          <w:rFonts w:cs="Candara" w:ascii="Candara" w:hAnsi="Candara"/>
+          <w:b/>
+          <w:bCs/>
+        </w:rPr>
+      </w:r>
     </w:p>
     <w:p>
       <w:pPr>
-        <w:spacing w:after="0"/>
+        <w:pStyle w:val="Normal"/>
+        <w:spacing w:before="0" w:after="0"/>
         <w:jc w:val="center"/>
         <w:rPr>
           <w:rFonts w:ascii="Candara" w:hAnsi="Candara" w:cs="Candara"/>
           <w:b/>
+          <w:b/>
           <w:bCs/>
         </w:rPr>
       </w:pPr>
+      <w:r>
+        <w:rPr>
+          <w:rFonts w:cs="Candara" w:ascii="Candara" w:hAnsi="Candara"/>
+          <w:b/>
+          <w:bCs/>
+        </w:rPr>
+      </w:r>
     </w:p>
     <w:p>
       <w:pPr>
-        <w:spacing w:after="0"/>
+        <w:pStyle w:val="Normal"/>
+        <w:spacing w:before="0" w:after="0"/>
         <w:jc w:val="center"/>
         <w:rPr>
           <w:rFonts w:ascii="Candara" w:hAnsi="Candara" w:cs="Candara"/>
           <w:b/>
+          <w:b/>
           <w:bCs/>
         </w:rPr>
       </w:pPr>
+      <w:r>
+        <w:rPr>
+          <w:rFonts w:cs="Candara" w:ascii="Candara" w:hAnsi="Candara"/>
+          <w:b/>
+          <w:bCs/>
+        </w:rPr>
+      </w:r>
     </w:p>
     <w:p>
       <w:pPr>
-        <w:spacing w:after="0"/>
+        <w:pStyle w:val="Normal"/>
+        <w:spacing w:before="0" w:after="0"/>
         <w:jc w:val="center"/>
         <w:rPr>
           <w:rFonts w:ascii="Candara" w:hAnsi="Candara" w:cs="Candara"/>
           <w:b/>
+          <w:b/>
           <w:bCs/>
         </w:rPr>
       </w:pPr>
+      <w:r>
+        <w:rPr>
+          <w:rFonts w:cs="Candara" w:ascii="Candara" w:hAnsi="Candara"/>
+          <w:b/>
+          <w:bCs/>
+        </w:rPr>
+      </w:r>
     </w:p>
     <w:p>
       <w:pPr>
-        <w:pStyle w:val="Caption"/>
+        <w:pStyle w:val="Caption1"/>
+        <w:rPr/>
       </w:pPr>
       <w:r>
         <w:rPr>
-          <w:rFonts w:ascii="Candara" w:hAnsi="Candara" w:cs="Candara"/>
-          <w:b/>
-          <w:bCs/>
-          <w:i w:val="0"/>
-          <w:iCs w:val="0"/>
+          <w:rFonts w:cs="Candara" w:ascii="Candara" w:hAnsi="Candara"/>
+          <w:b/>
+          <w:bCs/>
+          <w:i w:val="false"/>
+          <w:iCs w:val="false"/>
           <w:color w:val="auto"/>
           <w:sz w:val="22"/>
           <w:szCs w:val="22"/>
@@ -932,11 +706,11 @@
       </w:r>
       <w:r>
         <w:rPr>
-          <w:rFonts w:ascii="Candara" w:hAnsi="Candara" w:cs="Candara"/>
-          <w:b/>
-          <w:bCs/>
-          <w:i w:val="0"/>
-          <w:iCs w:val="0"/>
+          <w:rFonts w:cs="Candara" w:ascii="Candara" w:hAnsi="Candara"/>
+          <w:b/>
+          <w:bCs/>
+          <w:i w:val="false"/>
+          <w:iCs w:val="false"/>
           <w:sz w:val="22"/>
           <w:szCs w:val="22"/>
         </w:rPr>
@@ -944,59 +718,59 @@
       </w:r>
       <w:r>
         <w:rPr>
-          <w:rFonts w:ascii="Candara" w:hAnsi="Candara" w:cs="Candara"/>
-          <w:b/>
-          <w:bCs/>
-          <w:i w:val="0"/>
-          <w:iCs w:val="0"/>
-          <w:sz w:val="22"/>
-          <w:szCs w:val="22"/>
-        </w:rPr>
-        <w:instrText>SEQ Tabel \* ARABIC</w:instrText>
-      </w:r>
-      <w:r>
-        <w:rPr>
-          <w:rFonts w:ascii="Candara" w:hAnsi="Candara" w:cs="Candara"/>
-          <w:b/>
-          <w:bCs/>
-          <w:i w:val="0"/>
-          <w:iCs w:val="0"/>
-          <w:sz w:val="22"/>
-          <w:szCs w:val="22"/>
+          <w:sz w:val="22"/>
+          <w:i w:val="false"/>
+          <w:b/>
+          <w:szCs w:val="22"/>
+          <w:iCs w:val="false"/>
+          <w:bCs/>
+          <w:rFonts w:cs="Candara" w:ascii="Candara" w:hAnsi="Candara"/>
+        </w:rPr>
+        <w:instrText> SEQ Tabel \* ARABIC </w:instrText>
+      </w:r>
+      <w:r>
+        <w:rPr>
+          <w:sz w:val="22"/>
+          <w:i w:val="false"/>
+          <w:b/>
+          <w:szCs w:val="22"/>
+          <w:iCs w:val="false"/>
+          <w:bCs/>
+          <w:rFonts w:cs="Candara" w:ascii="Candara" w:hAnsi="Candara"/>
         </w:rPr>
         <w:fldChar w:fldCharType="separate"/>
       </w:r>
       <w:r>
         <w:rPr>
-          <w:rFonts w:ascii="Candara" w:hAnsi="Candara" w:cs="Candara"/>
-          <w:b/>
-          <w:bCs/>
-          <w:i w:val="0"/>
-          <w:iCs w:val="0"/>
-          <w:sz w:val="22"/>
-          <w:szCs w:val="22"/>
+          <w:sz w:val="22"/>
+          <w:i w:val="false"/>
+          <w:b/>
+          <w:szCs w:val="22"/>
+          <w:iCs w:val="false"/>
+          <w:bCs/>
+          <w:rFonts w:cs="Candara" w:ascii="Candara" w:hAnsi="Candara"/>
         </w:rPr>
         <w:t>1</w:t>
       </w:r>
       <w:r>
         <w:rPr>
-          <w:rFonts w:ascii="Candara" w:hAnsi="Candara" w:cs="Candara"/>
-          <w:b/>
-          <w:bCs/>
-          <w:i w:val="0"/>
-          <w:iCs w:val="0"/>
-          <w:sz w:val="22"/>
-          <w:szCs w:val="22"/>
+          <w:sz w:val="22"/>
+          <w:i w:val="false"/>
+          <w:b/>
+          <w:szCs w:val="22"/>
+          <w:iCs w:val="false"/>
+          <w:bCs/>
+          <w:rFonts w:cs="Candara" w:ascii="Candara" w:hAnsi="Candara"/>
         </w:rPr>
         <w:fldChar w:fldCharType="end"/>
       </w:r>
       <w:r>
         <w:rPr>
-          <w:rFonts w:ascii="Candara" w:hAnsi="Candara" w:cs="Candara"/>
-          <w:b/>
-          <w:bCs/>
-          <w:i w:val="0"/>
-          <w:iCs w:val="0"/>
+          <w:rFonts w:cs="Candara" w:ascii="Candara" w:hAnsi="Candara"/>
+          <w:b/>
+          <w:bCs/>
+          <w:i w:val="false"/>
+          <w:iCs w:val="false"/>
           <w:color w:val="auto"/>
           <w:sz w:val="22"/>
           <w:szCs w:val="22"/>
@@ -1005,11 +779,11 @@
       </w:r>
       <w:r>
         <w:rPr>
-          <w:rFonts w:ascii="Candara" w:hAnsi="Candara" w:cs="Candara"/>
-          <w:b/>
-          <w:bCs/>
-          <w:i w:val="0"/>
-          <w:iCs w:val="0"/>
+          <w:rFonts w:cs="Candara" w:ascii="Candara" w:hAnsi="Candara"/>
+          <w:b/>
+          <w:bCs/>
+          <w:i w:val="false"/>
+          <w:iCs w:val="false"/>
           <w:color w:val="auto"/>
           <w:sz w:val="22"/>
           <w:szCs w:val="22"/>
@@ -1019,11 +793,11 @@
       </w:r>
       <w:r>
         <w:rPr>
-          <w:rFonts w:ascii="Candara" w:eastAsiaTheme="minorEastAsia" w:hAnsi="Candara" w:cs="Candara"/>
-          <w:b/>
-          <w:bCs/>
-          <w:i w:val="0"/>
-          <w:iCs w:val="0"/>
+          <w:rFonts w:eastAsia="宋体" w:cs="Candara" w:ascii="Candara" w:hAnsi="Candara" w:eastAsiaTheme="minorEastAsia"/>
+          <w:b/>
+          <w:bCs/>
+          <w:i w:val="false"/>
+          <w:iCs w:val="false"/>
           <w:color w:val="auto"/>
           <w:sz w:val="22"/>
           <w:szCs w:val="22"/>
@@ -1033,11 +807,11 @@
       </w:r>
       <w:r>
         <w:rPr>
-          <w:rFonts w:ascii="Candara" w:hAnsi="Candara" w:cs="Candara"/>
-          <w:b/>
-          <w:bCs/>
-          <w:i w:val="0"/>
-          <w:iCs w:val="0"/>
+          <w:rFonts w:cs="Candara" w:ascii="Candara" w:hAnsi="Candara"/>
+          <w:b/>
+          <w:bCs/>
+          <w:i w:val="false"/>
+          <w:iCs w:val="false"/>
           <w:color w:val="auto"/>
           <w:sz w:val="22"/>
           <w:szCs w:val="22"/>
@@ -1047,11 +821,11 @@
       </w:r>
       <w:r>
         <w:rPr>
-          <w:rFonts w:ascii="Candara" w:hAnsi="Candara" w:cs="Candara"/>
-          <w:b/>
-          <w:bCs/>
-          <w:i w:val="0"/>
-          <w:iCs w:val="0"/>
+          <w:rFonts w:cs="Candara" w:ascii="Candara" w:hAnsi="Candara"/>
+          <w:b/>
+          <w:bCs/>
+          <w:i w:val="false"/>
+          <w:iCs w:val="false"/>
           <w:color w:val="auto"/>
           <w:sz w:val="22"/>
           <w:szCs w:val="22"/>
@@ -1060,11 +834,11 @@
       </w:r>
       <w:r>
         <w:rPr>
-          <w:rFonts w:ascii="Candara" w:hAnsi="Candara" w:cs="Candara"/>
-          <w:b/>
-          <w:bCs/>
-          <w:i w:val="0"/>
-          <w:iCs w:val="0"/>
+          <w:rFonts w:cs="Candara" w:ascii="Candara" w:hAnsi="Candara"/>
+          <w:b/>
+          <w:bCs/>
+          <w:i w:val="false"/>
+          <w:iCs w:val="false"/>
           <w:color w:val="auto"/>
           <w:sz w:val="22"/>
           <w:szCs w:val="22"/>
@@ -1074,11 +848,11 @@
       </w:r>
       <w:r>
         <w:rPr>
-          <w:rFonts w:ascii="Candara" w:hAnsi="Candara" w:cs="Candara"/>
-          <w:b/>
-          <w:bCs/>
-          <w:i w:val="0"/>
-          <w:iCs w:val="0"/>
+          <w:rFonts w:cs="Candara" w:ascii="Candara" w:hAnsi="Candara"/>
+          <w:b/>
+          <w:bCs/>
+          <w:i w:val="false"/>
+          <w:iCs w:val="false"/>
           <w:color w:val="auto"/>
           <w:sz w:val="22"/>
           <w:szCs w:val="22"/>
@@ -1087,11 +861,11 @@
       </w:r>
       <w:r>
         <w:rPr>
-          <w:rFonts w:ascii="Candara" w:eastAsia="Calibri" w:hAnsi="Candara" w:cs="Times New Roman"/>
-          <w:b/>
-          <w:bCs/>
-          <w:i w:val="0"/>
-          <w:iCs w:val="0"/>
+          <w:rFonts w:eastAsia="Calibri" w:cs="Times New Roman" w:ascii="Candara" w:hAnsi="Candara"/>
+          <w:b/>
+          <w:bCs/>
+          <w:i w:val="false"/>
+          <w:iCs w:val="false"/>
           <w:color w:val="auto"/>
           <w:sz w:val="22"/>
           <w:szCs w:val="22"/>
@@ -1100,11 +874,11 @@
       </w:r>
       <w:r>
         <w:rPr>
-          <w:rFonts w:ascii="Candara" w:eastAsia="Calibri" w:hAnsi="Candara" w:cs="Times New Roman"/>
-          <w:b/>
-          <w:bCs/>
-          <w:i w:val="0"/>
-          <w:iCs w:val="0"/>
+          <w:rFonts w:eastAsia="Calibri" w:cs="Times New Roman" w:ascii="Candara" w:hAnsi="Candara"/>
+          <w:b/>
+          <w:bCs/>
+          <w:i w:val="false"/>
+          <w:iCs w:val="false"/>
           <w:color w:val="auto"/>
           <w:sz w:val="22"/>
           <w:szCs w:val="22"/>
@@ -1114,11 +888,11 @@
       </w:r>
       <w:r>
         <w:rPr>
-          <w:rFonts w:ascii="Candara" w:hAnsi="Candara" w:cs="Times New Roman"/>
-          <w:b/>
-          <w:bCs/>
-          <w:i w:val="0"/>
-          <w:iCs w:val="0"/>
+          <w:rFonts w:cs="Times New Roman" w:ascii="Candara" w:hAnsi="Candara"/>
+          <w:b/>
+          <w:bCs/>
+          <w:i w:val="false"/>
+          <w:iCs w:val="false"/>
           <w:color w:val="auto"/>
           <w:sz w:val="22"/>
           <w:szCs w:val="22"/>
@@ -1127,11 +901,11 @@
       </w:r>
       <w:r>
         <w:rPr>
-          <w:rFonts w:ascii="Candara" w:hAnsi="Candara" w:cs="Times New Roman"/>
-          <w:b/>
-          <w:bCs/>
-          <w:i w:val="0"/>
-          <w:iCs w:val="0"/>
+          <w:rFonts w:cs="Times New Roman" w:ascii="Candara" w:hAnsi="Candara"/>
+          <w:b/>
+          <w:bCs/>
+          <w:i w:val="false"/>
+          <w:iCs w:val="false"/>
           <w:color w:val="auto"/>
           <w:sz w:val="22"/>
           <w:szCs w:val="22"/>
@@ -1141,11 +915,11 @@
       </w:r>
       <w:r>
         <w:rPr>
-          <w:rFonts w:ascii="Candara" w:hAnsi="Candara" w:cs="Times New Roman"/>
-          <w:b/>
-          <w:bCs/>
-          <w:i w:val="0"/>
-          <w:iCs w:val="0"/>
+          <w:rFonts w:cs="Times New Roman" w:ascii="Candara" w:hAnsi="Candara"/>
+          <w:b/>
+          <w:bCs/>
+          <w:i w:val="false"/>
+          <w:iCs w:val="false"/>
           <w:color w:val="auto"/>
           <w:sz w:val="22"/>
           <w:szCs w:val="22"/>
@@ -1156,42 +930,46 @@
     <w:tbl>
       <w:tblPr>
         <w:tblW w:w="5000" w:type="pct"/>
+        <w:jc w:val="left"/>
+        <w:tblInd w:w="0" w:type="dxa"/>
         <w:tblCellMar>
           <w:top w:w="55" w:type="dxa"/>
           <w:left w:w="55" w:type="dxa"/>
           <w:bottom w:w="55" w:type="dxa"/>
           <w:right w:w="55" w:type="dxa"/>
         </w:tblCellMar>
-        <w:tblLook w:val="04A0" w:firstRow="1" w:lastRow="0" w:firstColumn="1" w:lastColumn="0" w:noHBand="0" w:noVBand="1"/>
+        <w:tblLook w:firstRow="1" w:noVBand="1" w:lastRow="0" w:firstColumn="1" w:lastColumn="0" w:noHBand="0" w:val="04a0"/>
       </w:tblPr>
       <w:tblGrid>
-        <w:gridCol w:w="2698"/>
-        <w:gridCol w:w="2698"/>
-        <w:gridCol w:w="2698"/>
-        <w:gridCol w:w="2698"/>
+        <w:gridCol w:w="2699"/>
+        <w:gridCol w:w="2700"/>
+        <w:gridCol w:w="2700"/>
+        <w:gridCol w:w="2700"/>
       </w:tblGrid>
       <w:tr>
+        <w:trPr/>
         <w:tc>
           <w:tcPr>
-            <w:tcW w:w="1250" w:type="pct"/>
+            <w:tcW w:w="2699" w:type="dxa"/>
             <w:tcBorders>
               <w:top w:val="single" w:sz="2" w:space="0" w:color="000000"/>
               <w:left w:val="single" w:sz="2" w:space="0" w:color="000000"/>
               <w:bottom w:val="single" w:sz="2" w:space="0" w:color="000000"/>
-              <w:right w:val="single" w:sz="4" w:space="0" w:color="auto"/>
+              <w:right w:val="single" w:sz="4" w:space="0" w:color="000000"/>
             </w:tcBorders>
-            <w:shd w:val="clear" w:color="auto" w:fill="808080"/>
+            <w:shd w:color="auto" w:fill="808080" w:val="clear"/>
             <w:vAlign w:val="center"/>
           </w:tcPr>
           <w:p>
             <w:pPr>
-              <w:pStyle w:val="Caption"/>
-              <w:spacing w:after="0"/>
+              <w:pStyle w:val="Caption1"/>
+              <w:spacing w:before="0" w:after="0"/>
               <w:jc w:val="center"/>
               <w:rPr>
                 <w:rFonts w:ascii="Candara" w:hAnsi="Candara" w:cs="Candara"/>
-                <w:i w:val="0"/>
-                <w:iCs w:val="0"/>
+                <w:i w:val="false"/>
+                <w:i w:val="false"/>
+                <w:iCs w:val="false"/>
                 <w:color w:val="auto"/>
                 <w:sz w:val="22"/>
                 <w:szCs w:val="22"/>
@@ -1200,41 +978,19 @@
             <w:r>
               <w:rPr>
                 <w:rFonts w:ascii="Candara" w:hAnsi="Candara"/>
-                <w:i w:val="0"/>
-                <w:iCs w:val="0"/>
+                <w:i w:val="false"/>
+                <w:iCs w:val="false"/>
                 <w:color w:val="auto"/>
                 <w:sz w:val="22"/>
                 <w:szCs w:val="22"/>
               </w:rPr>
-              <w:t xml:space="preserve">{% colspan </w:t>
-            </w:r>
-            <w:r>
-              <w:rPr>
-                <w:rFonts w:ascii="Candara" w:hAnsi="Candara"/>
-                <w:i w:val="0"/>
-                <w:iCs w:val="0"/>
-                <w:color w:val="auto"/>
-                <w:sz w:val="22"/>
-                <w:szCs w:val="22"/>
-              </w:rPr>
-              <w:t>ship_labels</w:t>
-            </w:r>
-            <w:r>
-              <w:rPr>
-                <w:rFonts w:ascii="Candara" w:hAnsi="Candara"/>
-                <w:i w:val="0"/>
-                <w:iCs w:val="0"/>
-                <w:color w:val="auto"/>
-                <w:sz w:val="22"/>
-                <w:szCs w:val="22"/>
-              </w:rPr>
-              <w:t>|count %}</w:t>
-            </w:r>
-            <w:r>
-              <w:rPr>
-                <w:rFonts w:ascii="Candara" w:hAnsi="Candara"/>
-                <w:i w:val="0"/>
-                <w:iCs w:val="0"/>
+              <w:t>{% colspan ship_labels|count %}</w:t>
+            </w:r>
+            <w:r>
+              <w:rPr>
+                <w:rFonts w:ascii="Candara" w:hAnsi="Candara"/>
+                <w:i w:val="false"/>
+                <w:iCs w:val="false"/>
                 <w:color w:val="auto"/>
                 <w:sz w:val="22"/>
                 <w:szCs w:val="22"/>
@@ -1245,59 +1001,38 @@
             <w:r>
               <w:rPr>
                 <w:rFonts w:ascii="Candara" w:hAnsi="Candara"/>
-                <w:i w:val="0"/>
-                <w:iCs w:val="0"/>
+                <w:i w:val="false"/>
+                <w:iCs w:val="false"/>
                 <w:color w:val="auto"/>
                 <w:sz w:val="22"/>
                 <w:szCs w:val="22"/>
               </w:rPr>
-              <w:t xml:space="preserve">{%tc for col in </w:t>
-            </w:r>
-            <w:r>
-              <w:rPr>
-                <w:rFonts w:ascii="Candara" w:hAnsi="Candara"/>
-                <w:i w:val="0"/>
-                <w:iCs w:val="0"/>
-                <w:color w:val="auto"/>
-                <w:sz w:val="22"/>
-                <w:szCs w:val="22"/>
-              </w:rPr>
-              <w:t>ship_labels</w:t>
-            </w:r>
-            <w:r>
-              <w:rPr>
-                <w:rFonts w:ascii="Candara" w:hAnsi="Candara"/>
-                <w:i w:val="0"/>
-                <w:iCs w:val="0"/>
-                <w:color w:val="auto"/>
-                <w:sz w:val="22"/>
-                <w:szCs w:val="22"/>
-              </w:rPr>
-              <w:t>%}</w:t>
+              <w:t>{%tc for col in ship_labels%}</w:t>
             </w:r>
           </w:p>
         </w:tc>
         <w:tc>
           <w:tcPr>
-            <w:tcW w:w="1250" w:type="pct"/>
+            <w:tcW w:w="2700" w:type="dxa"/>
             <w:tcBorders>
               <w:top w:val="single" w:sz="2" w:space="0" w:color="000000"/>
               <w:left w:val="single" w:sz="2" w:space="0" w:color="000000"/>
               <w:bottom w:val="single" w:sz="2" w:space="0" w:color="000000"/>
-              <w:right w:val="single" w:sz="4" w:space="0" w:color="auto"/>
+              <w:right w:val="single" w:sz="4" w:space="0" w:color="000000"/>
             </w:tcBorders>
-            <w:shd w:val="clear" w:color="auto" w:fill="808080"/>
+            <w:shd w:color="auto" w:fill="808080" w:val="clear"/>
             <w:vAlign w:val="center"/>
           </w:tcPr>
           <w:p>
             <w:pPr>
-              <w:pStyle w:val="Caption"/>
-              <w:spacing w:after="0"/>
+              <w:pStyle w:val="Caption1"/>
+              <w:spacing w:before="0" w:after="0"/>
               <w:jc w:val="center"/>
               <w:rPr>
                 <w:rFonts w:ascii="Candara" w:hAnsi="Candara" w:cs="Candara"/>
-                <w:i w:val="0"/>
-                <w:iCs w:val="0"/>
+                <w:i w:val="false"/>
+                <w:i w:val="false"/>
+                <w:iCs w:val="false"/>
                 <w:color w:val="auto"/>
                 <w:sz w:val="22"/>
                 <w:szCs w:val="22"/>
@@ -1306,8 +1041,8 @@
             <w:r>
               <w:rPr>
                 <w:rFonts w:ascii="Candara" w:hAnsi="Candara"/>
-                <w:i w:val="0"/>
-                <w:iCs w:val="0"/>
+                <w:i w:val="false"/>
+                <w:iCs w:val="false"/>
                 <w:color w:val="auto"/>
                 <w:sz w:val="22"/>
                 <w:szCs w:val="22"/>
@@ -1318,26 +1053,27 @@
         </w:tc>
         <w:tc>
           <w:tcPr>
-            <w:tcW w:w="2500" w:type="pct"/>
+            <w:tcW w:w="5400" w:type="dxa"/>
             <w:gridSpan w:val="2"/>
             <w:tcBorders>
               <w:top w:val="single" w:sz="2" w:space="0" w:color="000000"/>
               <w:left w:val="single" w:sz="2" w:space="0" w:color="000000"/>
               <w:bottom w:val="single" w:sz="2" w:space="0" w:color="000000"/>
-              <w:right w:val="single" w:sz="4" w:space="0" w:color="auto"/>
+              <w:right w:val="single" w:sz="4" w:space="0" w:color="000000"/>
             </w:tcBorders>
-            <w:shd w:val="clear" w:color="auto" w:fill="808080"/>
+            <w:shd w:color="auto" w:fill="808080" w:val="clear"/>
             <w:vAlign w:val="center"/>
           </w:tcPr>
           <w:p>
             <w:pPr>
-              <w:pStyle w:val="Caption"/>
-              <w:spacing w:after="0"/>
+              <w:pStyle w:val="Caption1"/>
+              <w:spacing w:before="0" w:after="0"/>
               <w:jc w:val="center"/>
               <w:rPr>
                 <w:rFonts w:ascii="Candara" w:hAnsi="Candara"/>
-                <w:i w:val="0"/>
-                <w:iCs w:val="0"/>
+                <w:i w:val="false"/>
+                <w:i w:val="false"/>
+                <w:iCs w:val="false"/>
                 <w:color w:val="auto"/>
                 <w:sz w:val="22"/>
                 <w:szCs w:val="22"/>
@@ -1346,8 +1082,8 @@
             <w:r>
               <w:rPr>
                 <w:rFonts w:ascii="Candara" w:hAnsi="Candara"/>
-                <w:i w:val="0"/>
-                <w:iCs w:val="0"/>
+                <w:i w:val="false"/>
+                <w:iCs w:val="false"/>
                 <w:color w:val="auto"/>
                 <w:sz w:val="22"/>
                 <w:szCs w:val="22"/>
@@ -1358,21 +1094,23 @@
         </w:tc>
       </w:tr>
       <w:tr>
+        <w:trPr/>
         <w:tc>
           <w:tcPr>
-            <w:tcW w:w="5000" w:type="pct"/>
+            <w:tcW w:w="10799" w:type="dxa"/>
             <w:gridSpan w:val="4"/>
             <w:tcBorders>
               <w:left w:val="single" w:sz="2" w:space="0" w:color="000000"/>
               <w:bottom w:val="single" w:sz="2" w:space="0" w:color="000000"/>
-              <w:right w:val="single" w:sz="4" w:space="0" w:color="auto"/>
+              <w:right w:val="single" w:sz="4" w:space="0" w:color="000000"/>
             </w:tcBorders>
-            <w:shd w:val="clear" w:color="auto" w:fill="auto"/>
+            <w:shd w:color="auto" w:fill="auto" w:val="clear"/>
             <w:vAlign w:val="center"/>
           </w:tcPr>
           <w:p>
             <w:pPr>
-              <w:spacing w:after="0" w:line="240" w:lineRule="auto"/>
+              <w:pStyle w:val="Normal"/>
+              <w:spacing w:lineRule="auto" w:line="240" w:before="0" w:after="0"/>
               <w:jc w:val="center"/>
               <w:rPr>
                 <w:rFonts w:ascii="Candara" w:hAnsi="Candara"/>
@@ -1382,38 +1120,28 @@
               <w:rPr>
                 <w:rFonts w:ascii="Candara" w:hAnsi="Candara"/>
               </w:rPr>
-              <w:t xml:space="preserve">{%tr for item in </w:t>
-            </w:r>
-            <w:r>
-              <w:rPr>
-                <w:rFonts w:ascii="Candara" w:hAnsi="Candara"/>
-              </w:rPr>
-              <w:t>ship_contents</w:t>
-            </w:r>
-            <w:r>
-              <w:rPr>
-                <w:rFonts w:ascii="Candara" w:hAnsi="Candara"/>
-              </w:rPr>
-              <w:t>%}</w:t>
+              <w:t>{%tr for item in ship_contents%}</w:t>
             </w:r>
           </w:p>
         </w:tc>
       </w:tr>
       <w:tr>
+        <w:trPr/>
         <w:tc>
           <w:tcPr>
-            <w:tcW w:w="1250" w:type="pct"/>
+            <w:tcW w:w="2699" w:type="dxa"/>
             <w:tcBorders>
               <w:left w:val="single" w:sz="2" w:space="0" w:color="000000"/>
               <w:bottom w:val="single" w:sz="2" w:space="0" w:color="000000"/>
-              <w:right w:val="single" w:sz="4" w:space="0" w:color="auto"/>
+              <w:right w:val="single" w:sz="4" w:space="0" w:color="000000"/>
             </w:tcBorders>
-            <w:shd w:val="clear" w:color="auto" w:fill="auto"/>
+            <w:shd w:color="auto" w:fill="auto" w:val="clear"/>
             <w:vAlign w:val="center"/>
           </w:tcPr>
           <w:p>
             <w:pPr>
-              <w:spacing w:after="0" w:line="240" w:lineRule="auto"/>
+              <w:pStyle w:val="Normal"/>
+              <w:spacing w:lineRule="auto" w:line="240" w:before="0" w:after="0"/>
               <w:jc w:val="center"/>
               <w:rPr>
                 <w:rFonts w:ascii="Candara" w:hAnsi="Candara" w:cs="Candara"/>
@@ -1430,17 +1158,19 @@
         </w:tc>
         <w:tc>
           <w:tcPr>
-            <w:tcW w:w="1250" w:type="pct"/>
+            <w:tcW w:w="2700" w:type="dxa"/>
             <w:tcBorders>
               <w:left w:val="single" w:sz="2" w:space="0" w:color="000000"/>
               <w:bottom w:val="single" w:sz="2" w:space="0" w:color="000000"/>
-              <w:right w:val="single" w:sz="4" w:space="0" w:color="auto"/>
+              <w:right w:val="single" w:sz="4" w:space="0" w:color="000000"/>
             </w:tcBorders>
+            <w:shd w:fill="auto" w:val="clear"/>
             <w:vAlign w:val="center"/>
           </w:tcPr>
           <w:p>
             <w:pPr>
-              <w:spacing w:after="0" w:line="240" w:lineRule="auto"/>
+              <w:pStyle w:val="Normal"/>
+              <w:spacing w:lineRule="auto" w:line="240" w:before="0" w:after="0"/>
               <w:jc w:val="center"/>
               <w:rPr>
                 <w:rFonts w:ascii="Candara" w:hAnsi="Candara"/>
@@ -1456,17 +1186,19 @@
         </w:tc>
         <w:tc>
           <w:tcPr>
-            <w:tcW w:w="1250" w:type="pct"/>
+            <w:tcW w:w="2700" w:type="dxa"/>
             <w:tcBorders>
               <w:left w:val="single" w:sz="2" w:space="0" w:color="000000"/>
               <w:bottom w:val="single" w:sz="2" w:space="0" w:color="000000"/>
-              <w:right w:val="single" w:sz="4" w:space="0" w:color="auto"/>
+              <w:right w:val="single" w:sz="4" w:space="0" w:color="000000"/>
             </w:tcBorders>
+            <w:shd w:fill="auto" w:val="clear"/>
             <w:vAlign w:val="center"/>
           </w:tcPr>
           <w:p>
             <w:pPr>
-              <w:spacing w:after="0" w:line="240" w:lineRule="auto"/>
+              <w:pStyle w:val="Normal"/>
+              <w:spacing w:lineRule="auto" w:line="240" w:before="0" w:after="0"/>
               <w:jc w:val="center"/>
               <w:rPr>
                 <w:rFonts w:ascii="Candara" w:hAnsi="Candara"/>
@@ -1482,12 +1214,13 @@
         </w:tc>
         <w:tc>
           <w:tcPr>
-            <w:tcW w:w="1250" w:type="pct"/>
+            <w:tcW w:w="2700" w:type="dxa"/>
             <w:tcBorders>
               <w:left w:val="single" w:sz="2" w:space="0" w:color="000000"/>
               <w:bottom w:val="single" w:sz="2" w:space="0" w:color="000000"/>
-              <w:right w:val="single" w:sz="4" w:space="0" w:color="auto"/>
+              <w:right w:val="single" w:sz="4" w:space="0" w:color="000000"/>
             </w:tcBorders>
+            <w:shd w:fill="auto" w:val="clear"/>
             <w:vAlign w:val="center"/>
           </w:tcPr>
           <w:p>
@@ -1512,21 +1245,23 @@
         </w:tc>
       </w:tr>
       <w:tr>
+        <w:trPr/>
         <w:tc>
           <w:tcPr>
-            <w:tcW w:w="5000" w:type="pct"/>
+            <w:tcW w:w="10799" w:type="dxa"/>
             <w:gridSpan w:val="4"/>
             <w:tcBorders>
               <w:left w:val="single" w:sz="2" w:space="0" w:color="000000"/>
               <w:bottom w:val="single" w:sz="2" w:space="0" w:color="000000"/>
-              <w:right w:val="single" w:sz="4" w:space="0" w:color="auto"/>
+              <w:right w:val="single" w:sz="4" w:space="0" w:color="000000"/>
             </w:tcBorders>
-            <w:shd w:val="clear" w:color="auto" w:fill="auto"/>
+            <w:shd w:color="auto" w:fill="auto" w:val="clear"/>
             <w:vAlign w:val="center"/>
           </w:tcPr>
           <w:p>
             <w:pPr>
-              <w:spacing w:after="0" w:line="240" w:lineRule="auto"/>
+              <w:pStyle w:val="Normal"/>
+              <w:spacing w:lineRule="auto" w:line="240" w:before="0" w:after="0"/>
               <w:jc w:val="center"/>
               <w:rPr>
                 <w:rFonts w:ascii="Candara" w:hAnsi="Candara"/>
@@ -1544,34 +1279,49 @@
     </w:tbl>
     <w:p>
       <w:pPr>
-        <w:pStyle w:val="Caption"/>
-        <w:spacing w:after="202" w:line="276" w:lineRule="auto"/>
+        <w:pStyle w:val="Caption1"/>
+        <w:spacing w:lineRule="auto" w:line="276" w:before="0" w:after="202"/>
         <w:jc w:val="both"/>
         <w:rPr>
           <w:rFonts w:ascii="Candara" w:hAnsi="Candara" w:cs="Candara"/>
           <w:b/>
-          <w:bCs/>
-          <w:i w:val="0"/>
-          <w:iCs w:val="0"/>
+          <w:b/>
+          <w:bCs/>
+          <w:i w:val="false"/>
+          <w:i w:val="false"/>
+          <w:iCs w:val="false"/>
           <w:color w:val="auto"/>
           <w:sz w:val="22"/>
           <w:szCs w:val="22"/>
         </w:rPr>
       </w:pPr>
+      <w:r>
+        <w:rPr>
+          <w:rFonts w:cs="Candara" w:ascii="Candara" w:hAnsi="Candara"/>
+          <w:b/>
+          <w:bCs/>
+          <w:i w:val="false"/>
+          <w:iCs w:val="false"/>
+          <w:color w:val="auto"/>
+          <w:sz w:val="22"/>
+          <w:szCs w:val="22"/>
+        </w:rPr>
+      </w:r>
     </w:p>
     <w:p>
       <w:pPr>
-        <w:pStyle w:val="Caption"/>
-        <w:spacing w:after="202" w:line="276" w:lineRule="auto"/>
+        <w:pStyle w:val="Caption1"/>
+        <w:spacing w:lineRule="auto" w:line="276" w:before="0" w:after="202"/>
         <w:jc w:val="both"/>
+        <w:rPr/>
       </w:pPr>
       <w:r>
         <w:rPr>
-          <w:rFonts w:ascii="Candara" w:hAnsi="Candara" w:cs="Candara"/>
-          <w:b/>
-          <w:bCs/>
-          <w:i w:val="0"/>
-          <w:iCs w:val="0"/>
+          <w:rFonts w:cs="Candara" w:ascii="Candara" w:hAnsi="Candara"/>
+          <w:b/>
+          <w:bCs/>
+          <w:i w:val="false"/>
+          <w:iCs w:val="false"/>
           <w:color w:val="auto"/>
           <w:sz w:val="22"/>
           <w:szCs w:val="22"/>
@@ -1580,11 +1330,11 @@
       </w:r>
       <w:r>
         <w:rPr>
-          <w:rFonts w:ascii="Candara" w:hAnsi="Candara" w:cs="Candara"/>
-          <w:b/>
-          <w:bCs/>
-          <w:i w:val="0"/>
-          <w:iCs w:val="0"/>
+          <w:rFonts w:cs="Candara" w:ascii="Candara" w:hAnsi="Candara"/>
+          <w:b/>
+          <w:bCs/>
+          <w:i w:val="false"/>
+          <w:iCs w:val="false"/>
           <w:color w:val="auto"/>
           <w:sz w:val="22"/>
           <w:szCs w:val="22"/>
@@ -1594,11 +1344,11 @@
       </w:r>
       <w:r>
         <w:rPr>
-          <w:rFonts w:ascii="Candara" w:hAnsi="Candara" w:cs="Candara"/>
-          <w:b/>
-          <w:bCs/>
-          <w:i w:val="0"/>
-          <w:iCs w:val="0"/>
+          <w:rFonts w:cs="Candara" w:ascii="Candara" w:hAnsi="Candara"/>
+          <w:b/>
+          <w:bCs/>
+          <w:i w:val="false"/>
+          <w:iCs w:val="false"/>
           <w:color w:val="auto"/>
           <w:sz w:val="22"/>
           <w:szCs w:val="22"/>
@@ -1607,11 +1357,11 @@
       </w:r>
       <w:r>
         <w:rPr>
-          <w:rFonts w:ascii="Candara" w:eastAsia="Calibri" w:hAnsi="Candara" w:cs="Candara"/>
-          <w:b/>
-          <w:bCs/>
-          <w:i w:val="0"/>
-          <w:iCs w:val="0"/>
+          <w:rFonts w:eastAsia="Calibri" w:cs="Candara" w:ascii="Candara" w:hAnsi="Candara"/>
+          <w:b/>
+          <w:bCs/>
+          <w:i w:val="false"/>
+          <w:iCs w:val="false"/>
           <w:color w:val="auto"/>
           <w:sz w:val="22"/>
           <w:szCs w:val="22"/>
@@ -1621,11 +1371,11 @@
       </w:r>
       <w:r>
         <w:rPr>
-          <w:rFonts w:ascii="Candara" w:hAnsi="Candara" w:cs="Candara"/>
-          <w:b/>
-          <w:bCs/>
-          <w:i w:val="0"/>
-          <w:iCs w:val="0"/>
+          <w:rFonts w:cs="Candara" w:ascii="Candara" w:hAnsi="Candara"/>
+          <w:b/>
+          <w:bCs/>
+          <w:i w:val="false"/>
+          <w:iCs w:val="false"/>
           <w:color w:val="auto"/>
           <w:sz w:val="22"/>
           <w:szCs w:val="22"/>
@@ -1634,11 +1384,11 @@
       </w:r>
       <w:r>
         <w:rPr>
-          <w:rFonts w:ascii="Candara" w:hAnsi="Candara" w:cs="Candara"/>
-          <w:b/>
-          <w:bCs/>
-          <w:i w:val="0"/>
-          <w:iCs w:val="0"/>
+          <w:rFonts w:cs="Candara" w:ascii="Candara" w:hAnsi="Candara"/>
+          <w:b/>
+          <w:bCs/>
+          <w:i w:val="false"/>
+          <w:iCs w:val="false"/>
           <w:color w:val="auto"/>
           <w:sz w:val="22"/>
           <w:szCs w:val="22"/>
@@ -1648,11 +1398,11 @@
       </w:r>
       <w:r>
         <w:rPr>
-          <w:rFonts w:ascii="Candara" w:hAnsi="Candara" w:cs="Candara"/>
-          <w:b/>
-          <w:bCs/>
-          <w:i w:val="0"/>
-          <w:iCs w:val="0"/>
+          <w:rFonts w:cs="Candara" w:ascii="Candara" w:hAnsi="Candara"/>
+          <w:b/>
+          <w:bCs/>
+          <w:i w:val="false"/>
+          <w:iCs w:val="false"/>
           <w:color w:val="auto"/>
           <w:sz w:val="22"/>
           <w:szCs w:val="22"/>
@@ -1661,7 +1411,7 @@
       </w:r>
       <w:r>
         <w:rPr>
-          <w:rFonts w:ascii="Candara" w:hAnsi="Candara" w:cs="Candara"/>
+          <w:rFonts w:cs="Candara" w:ascii="Candara" w:hAnsi="Candara"/>
           <w:b/>
           <w:bCs/>
           <w:color w:val="auto"/>
@@ -1672,11 +1422,11 @@
       </w:r>
       <w:r>
         <w:rPr>
-          <w:rFonts w:ascii="Candara" w:hAnsi="Candara" w:cs="Candara"/>
-          <w:b/>
-          <w:bCs/>
-          <w:i w:val="0"/>
-          <w:iCs w:val="0"/>
+          <w:rFonts w:cs="Candara" w:ascii="Candara" w:hAnsi="Candara"/>
+          <w:b/>
+          <w:bCs/>
+          <w:i w:val="false"/>
+          <w:iCs w:val="false"/>
           <w:color w:val="auto"/>
           <w:sz w:val="22"/>
           <w:szCs w:val="22"/>
@@ -1685,11 +1435,11 @@
       </w:r>
       <w:r>
         <w:rPr>
-          <w:rFonts w:ascii="Candara" w:eastAsia="Calibri" w:hAnsi="Candara" w:cs="Times New Roman"/>
-          <w:b/>
-          <w:bCs/>
-          <w:i w:val="0"/>
-          <w:iCs w:val="0"/>
+          <w:rFonts w:eastAsia="Calibri" w:cs="Times New Roman" w:ascii="Candara" w:hAnsi="Candara"/>
+          <w:b/>
+          <w:bCs/>
+          <w:i w:val="false"/>
+          <w:iCs w:val="false"/>
           <w:color w:val="auto"/>
           <w:sz w:val="22"/>
           <w:szCs w:val="22"/>
@@ -1698,11 +1448,11 @@
       </w:r>
       <w:r>
         <w:rPr>
-          <w:rFonts w:ascii="Candara" w:eastAsia="Calibri" w:hAnsi="Candara" w:cs="Times New Roman"/>
-          <w:b/>
-          <w:bCs/>
-          <w:i w:val="0"/>
-          <w:iCs w:val="0"/>
+          <w:rFonts w:eastAsia="Calibri" w:cs="Times New Roman" w:ascii="Candara" w:hAnsi="Candara"/>
+          <w:b/>
+          <w:bCs/>
+          <w:i w:val="false"/>
+          <w:iCs w:val="false"/>
           <w:color w:val="auto"/>
           <w:sz w:val="22"/>
           <w:szCs w:val="22"/>
@@ -1712,11 +1462,11 @@
       </w:r>
       <w:r>
         <w:rPr>
-          <w:rFonts w:ascii="Candara" w:hAnsi="Candara" w:cs="Times New Roman"/>
-          <w:b/>
-          <w:bCs/>
-          <w:i w:val="0"/>
-          <w:iCs w:val="0"/>
+          <w:rFonts w:cs="Times New Roman" w:ascii="Candara" w:hAnsi="Candara"/>
+          <w:b/>
+          <w:bCs/>
+          <w:i w:val="false"/>
+          <w:iCs w:val="false"/>
           <w:color w:val="auto"/>
           <w:sz w:val="22"/>
           <w:szCs w:val="22"/>
@@ -1725,11 +1475,11 @@
       </w:r>
       <w:r>
         <w:rPr>
-          <w:rFonts w:ascii="Candara" w:hAnsi="Candara" w:cs="Times New Roman"/>
-          <w:b/>
-          <w:bCs/>
-          <w:i w:val="0"/>
-          <w:iCs w:val="0"/>
+          <w:rFonts w:cs="Times New Roman" w:ascii="Candara" w:hAnsi="Candara"/>
+          <w:b/>
+          <w:bCs/>
+          <w:i w:val="false"/>
+          <w:iCs w:val="false"/>
           <w:color w:val="auto"/>
           <w:sz w:val="22"/>
           <w:szCs w:val="22"/>
@@ -1739,11 +1489,11 @@
       </w:r>
       <w:r>
         <w:rPr>
-          <w:rFonts w:ascii="Candara" w:hAnsi="Candara" w:cs="Times New Roman"/>
-          <w:b/>
-          <w:bCs/>
-          <w:i w:val="0"/>
-          <w:iCs w:val="0"/>
+          <w:rFonts w:cs="Times New Roman" w:ascii="Candara" w:hAnsi="Candara"/>
+          <w:b/>
+          <w:bCs/>
+          <w:i w:val="false"/>
+          <w:iCs w:val="false"/>
           <w:color w:val="auto"/>
           <w:sz w:val="22"/>
           <w:szCs w:val="22"/>
@@ -1754,42 +1504,46 @@
     <w:tbl>
       <w:tblPr>
         <w:tblW w:w="5000" w:type="pct"/>
+        <w:jc w:val="left"/>
+        <w:tblInd w:w="0" w:type="dxa"/>
         <w:tblCellMar>
           <w:top w:w="55" w:type="dxa"/>
           <w:left w:w="55" w:type="dxa"/>
           <w:bottom w:w="55" w:type="dxa"/>
           <w:right w:w="55" w:type="dxa"/>
         </w:tblCellMar>
-        <w:tblLook w:val="04A0" w:firstRow="1" w:lastRow="0" w:firstColumn="1" w:lastColumn="0" w:noHBand="0" w:noVBand="1"/>
+        <w:tblLook w:firstRow="1" w:noVBand="1" w:lastRow="0" w:firstColumn="1" w:lastColumn="0" w:noHBand="0" w:val="04a0"/>
       </w:tblPr>
       <w:tblGrid>
-        <w:gridCol w:w="2698"/>
-        <w:gridCol w:w="2698"/>
-        <w:gridCol w:w="2698"/>
-        <w:gridCol w:w="2698"/>
+        <w:gridCol w:w="2699"/>
+        <w:gridCol w:w="2700"/>
+        <w:gridCol w:w="2700"/>
+        <w:gridCol w:w="2700"/>
       </w:tblGrid>
       <w:tr>
+        <w:trPr/>
         <w:tc>
           <w:tcPr>
-            <w:tcW w:w="1250" w:type="pct"/>
+            <w:tcW w:w="2699" w:type="dxa"/>
             <w:tcBorders>
               <w:top w:val="single" w:sz="2" w:space="0" w:color="000000"/>
               <w:left w:val="single" w:sz="2" w:space="0" w:color="000000"/>
               <w:bottom w:val="single" w:sz="2" w:space="0" w:color="000000"/>
-              <w:right w:val="single" w:sz="4" w:space="0" w:color="auto"/>
+              <w:right w:val="single" w:sz="4" w:space="0" w:color="000000"/>
             </w:tcBorders>
-            <w:shd w:val="clear" w:color="auto" w:fill="808080"/>
+            <w:shd w:color="auto" w:fill="808080" w:val="clear"/>
             <w:vAlign w:val="center"/>
           </w:tcPr>
           <w:p>
             <w:pPr>
-              <w:pStyle w:val="Caption"/>
-              <w:spacing w:after="0"/>
+              <w:pStyle w:val="Caption1"/>
+              <w:spacing w:before="0" w:after="0"/>
               <w:jc w:val="center"/>
               <w:rPr>
                 <w:rFonts w:ascii="Candara" w:hAnsi="Candara" w:cs="Candara"/>
-                <w:i w:val="0"/>
-                <w:iCs w:val="0"/>
+                <w:i w:val="false"/>
+                <w:i w:val="false"/>
+                <w:iCs w:val="false"/>
                 <w:color w:val="auto"/>
                 <w:sz w:val="22"/>
                 <w:szCs w:val="22"/>
@@ -1798,41 +1552,19 @@
             <w:r>
               <w:rPr>
                 <w:rFonts w:ascii="Candara" w:hAnsi="Candara"/>
-                <w:i w:val="0"/>
-                <w:iCs w:val="0"/>
+                <w:i w:val="false"/>
+                <w:iCs w:val="false"/>
                 <w:color w:val="auto"/>
                 <w:sz w:val="22"/>
                 <w:szCs w:val="22"/>
               </w:rPr>
-              <w:t xml:space="preserve">{% colspan </w:t>
-            </w:r>
-            <w:r>
-              <w:rPr>
-                <w:rFonts w:ascii="Candara" w:hAnsi="Candara"/>
-                <w:i w:val="0"/>
-                <w:iCs w:val="0"/>
-                <w:color w:val="auto"/>
-                <w:sz w:val="22"/>
-                <w:szCs w:val="22"/>
-              </w:rPr>
-              <w:t>ais</w:t>
-            </w:r>
-            <w:r>
-              <w:rPr>
-                <w:rFonts w:ascii="Candara" w:hAnsi="Candara"/>
-                <w:i w:val="0"/>
-                <w:iCs w:val="0"/>
-                <w:color w:val="auto"/>
-                <w:sz w:val="22"/>
-                <w:szCs w:val="22"/>
-              </w:rPr>
-              <w:t>_labels|count %}</w:t>
-            </w:r>
-            <w:r>
-              <w:rPr>
-                <w:rFonts w:ascii="Candara" w:hAnsi="Candara"/>
-                <w:i w:val="0"/>
-                <w:iCs w:val="0"/>
+              <w:t>{% colspan ais_labels|count %}</w:t>
+            </w:r>
+            <w:r>
+              <w:rPr>
+                <w:rFonts w:ascii="Candara" w:hAnsi="Candara"/>
+                <w:i w:val="false"/>
+                <w:iCs w:val="false"/>
                 <w:color w:val="auto"/>
                 <w:sz w:val="22"/>
                 <w:szCs w:val="22"/>
@@ -1843,8 +1575,8 @@
             <w:r>
               <w:rPr>
                 <w:rFonts w:ascii="Candara" w:hAnsi="Candara"/>
-                <w:i w:val="0"/>
-                <w:iCs w:val="0"/>
+                <w:i w:val="false"/>
+                <w:iCs w:val="false"/>
                 <w:color w:val="auto"/>
                 <w:sz w:val="22"/>
                 <w:szCs w:val="22"/>
@@ -1854,8 +1586,8 @@
             <w:r>
               <w:rPr>
                 <w:rFonts w:ascii="Candara" w:hAnsi="Candara"/>
-                <w:i w:val="0"/>
-                <w:iCs w:val="0"/>
+                <w:i w:val="false"/>
+                <w:iCs w:val="false"/>
                 <w:color w:val="auto"/>
                 <w:sz w:val="22"/>
                 <w:szCs w:val="22"/>
@@ -1866,8 +1598,8 @@
             <w:r>
               <w:rPr>
                 <w:rFonts w:ascii="Candara" w:hAnsi="Candara"/>
-                <w:i w:val="0"/>
-                <w:iCs w:val="0"/>
+                <w:i w:val="false"/>
+                <w:iCs w:val="false"/>
                 <w:color w:val="auto"/>
                 <w:sz w:val="22"/>
                 <w:szCs w:val="22"/>
@@ -1878,25 +1610,26 @@
         </w:tc>
         <w:tc>
           <w:tcPr>
-            <w:tcW w:w="1250" w:type="pct"/>
+            <w:tcW w:w="2700" w:type="dxa"/>
             <w:tcBorders>
               <w:top w:val="single" w:sz="2" w:space="0" w:color="000000"/>
               <w:left w:val="single" w:sz="2" w:space="0" w:color="000000"/>
               <w:bottom w:val="single" w:sz="2" w:space="0" w:color="000000"/>
-              <w:right w:val="single" w:sz="4" w:space="0" w:color="auto"/>
+              <w:right w:val="single" w:sz="4" w:space="0" w:color="000000"/>
             </w:tcBorders>
-            <w:shd w:val="clear" w:color="auto" w:fill="808080"/>
+            <w:shd w:color="auto" w:fill="808080" w:val="clear"/>
             <w:vAlign w:val="center"/>
           </w:tcPr>
           <w:p>
             <w:pPr>
-              <w:pStyle w:val="Caption"/>
-              <w:spacing w:after="0"/>
+              <w:pStyle w:val="Caption1"/>
+              <w:spacing w:before="0" w:after="0"/>
               <w:jc w:val="center"/>
               <w:rPr>
                 <w:rFonts w:ascii="Candara" w:hAnsi="Candara" w:cs="Candara"/>
-                <w:i w:val="0"/>
-                <w:iCs w:val="0"/>
+                <w:i w:val="false"/>
+                <w:i w:val="false"/>
+                <w:iCs w:val="false"/>
                 <w:color w:val="auto"/>
                 <w:sz w:val="22"/>
                 <w:szCs w:val="22"/>
@@ -1905,8 +1638,8 @@
             <w:r>
               <w:rPr>
                 <w:rFonts w:ascii="Candara" w:hAnsi="Candara"/>
-                <w:i w:val="0"/>
-                <w:iCs w:val="0"/>
+                <w:i w:val="false"/>
+                <w:iCs w:val="false"/>
                 <w:color w:val="auto"/>
                 <w:sz w:val="22"/>
                 <w:szCs w:val="22"/>
@@ -1917,26 +1650,27 @@
         </w:tc>
         <w:tc>
           <w:tcPr>
-            <w:tcW w:w="2500" w:type="pct"/>
+            <w:tcW w:w="5400" w:type="dxa"/>
             <w:gridSpan w:val="2"/>
             <w:tcBorders>
               <w:top w:val="single" w:sz="2" w:space="0" w:color="000000"/>
               <w:left w:val="single" w:sz="2" w:space="0" w:color="000000"/>
               <w:bottom w:val="single" w:sz="2" w:space="0" w:color="000000"/>
-              <w:right w:val="single" w:sz="4" w:space="0" w:color="auto"/>
+              <w:right w:val="single" w:sz="4" w:space="0" w:color="000000"/>
             </w:tcBorders>
-            <w:shd w:val="clear" w:color="auto" w:fill="808080"/>
+            <w:shd w:color="auto" w:fill="808080" w:val="clear"/>
             <w:vAlign w:val="center"/>
           </w:tcPr>
           <w:p>
             <w:pPr>
-              <w:pStyle w:val="Caption"/>
-              <w:spacing w:after="0"/>
+              <w:pStyle w:val="Caption1"/>
+              <w:spacing w:before="0" w:after="0"/>
               <w:jc w:val="center"/>
               <w:rPr>
                 <w:rFonts w:ascii="Candara" w:hAnsi="Candara"/>
-                <w:i w:val="0"/>
-                <w:iCs w:val="0"/>
+                <w:i w:val="false"/>
+                <w:i w:val="false"/>
+                <w:iCs w:val="false"/>
                 <w:color w:val="auto"/>
                 <w:sz w:val="22"/>
                 <w:szCs w:val="22"/>
@@ -1945,8 +1679,8 @@
             <w:r>
               <w:rPr>
                 <w:rFonts w:ascii="Candara" w:hAnsi="Candara"/>
-                <w:i w:val="0"/>
-                <w:iCs w:val="0"/>
+                <w:i w:val="false"/>
+                <w:iCs w:val="false"/>
                 <w:color w:val="auto"/>
                 <w:sz w:val="22"/>
                 <w:szCs w:val="22"/>
@@ -1957,21 +1691,23 @@
         </w:tc>
       </w:tr>
       <w:tr>
+        <w:trPr/>
         <w:tc>
           <w:tcPr>
-            <w:tcW w:w="5000" w:type="pct"/>
+            <w:tcW w:w="10799" w:type="dxa"/>
             <w:gridSpan w:val="4"/>
             <w:tcBorders>
               <w:left w:val="single" w:sz="2" w:space="0" w:color="000000"/>
               <w:bottom w:val="single" w:sz="2" w:space="0" w:color="000000"/>
-              <w:right w:val="single" w:sz="4" w:space="0" w:color="auto"/>
+              <w:right w:val="single" w:sz="4" w:space="0" w:color="000000"/>
             </w:tcBorders>
-            <w:shd w:val="clear" w:color="auto" w:fill="auto"/>
+            <w:shd w:color="auto" w:fill="auto" w:val="clear"/>
             <w:vAlign w:val="center"/>
           </w:tcPr>
           <w:p>
             <w:pPr>
-              <w:spacing w:after="0" w:line="240" w:lineRule="auto"/>
+              <w:pStyle w:val="Normal"/>
+              <w:spacing w:lineRule="auto" w:line="240" w:before="0" w:after="0"/>
               <w:jc w:val="center"/>
               <w:rPr>
                 <w:rFonts w:ascii="Candara" w:hAnsi="Candara"/>
@@ -1981,38 +1717,28 @@
               <w:rPr>
                 <w:rFonts w:ascii="Candara" w:hAnsi="Candara"/>
               </w:rPr>
-              <w:t xml:space="preserve">{%tr for item in </w:t>
-            </w:r>
-            <w:r>
-              <w:rPr>
-                <w:rFonts w:ascii="Candara" w:hAnsi="Candara"/>
-              </w:rPr>
-              <w:t>ais</w:t>
-            </w:r>
-            <w:r>
-              <w:rPr>
-                <w:rFonts w:ascii="Candara" w:hAnsi="Candara"/>
-              </w:rPr>
-              <w:t>_contents %}</w:t>
+              <w:t>{%tr for item in ais_contents %}</w:t>
             </w:r>
           </w:p>
         </w:tc>
       </w:tr>
       <w:tr>
+        <w:trPr/>
         <w:tc>
           <w:tcPr>
-            <w:tcW w:w="1250" w:type="pct"/>
+            <w:tcW w:w="2699" w:type="dxa"/>
             <w:tcBorders>
               <w:left w:val="single" w:sz="2" w:space="0" w:color="000000"/>
               <w:bottom w:val="single" w:sz="2" w:space="0" w:color="000000"/>
-              <w:right w:val="single" w:sz="4" w:space="0" w:color="auto"/>
+              <w:right w:val="single" w:sz="4" w:space="0" w:color="000000"/>
             </w:tcBorders>
-            <w:shd w:val="clear" w:color="auto" w:fill="auto"/>
+            <w:shd w:color="auto" w:fill="auto" w:val="clear"/>
             <w:vAlign w:val="center"/>
           </w:tcPr>
           <w:p>
             <w:pPr>
-              <w:spacing w:after="0" w:line="240" w:lineRule="auto"/>
+              <w:pStyle w:val="Normal"/>
+              <w:spacing w:lineRule="auto" w:line="240" w:before="0" w:after="0"/>
               <w:jc w:val="center"/>
               <w:rPr>
                 <w:rFonts w:ascii="Candara" w:hAnsi="Candara" w:cs="Candara"/>
@@ -2029,17 +1755,19 @@
         </w:tc>
         <w:tc>
           <w:tcPr>
-            <w:tcW w:w="1250" w:type="pct"/>
+            <w:tcW w:w="2700" w:type="dxa"/>
             <w:tcBorders>
               <w:left w:val="single" w:sz="2" w:space="0" w:color="000000"/>
               <w:bottom w:val="single" w:sz="2" w:space="0" w:color="000000"/>
-              <w:right w:val="single" w:sz="4" w:space="0" w:color="auto"/>
+              <w:right w:val="single" w:sz="4" w:space="0" w:color="000000"/>
             </w:tcBorders>
+            <w:shd w:fill="auto" w:val="clear"/>
             <w:vAlign w:val="center"/>
           </w:tcPr>
           <w:p>
             <w:pPr>
-              <w:spacing w:after="0" w:line="240" w:lineRule="auto"/>
+              <w:pStyle w:val="Normal"/>
+              <w:spacing w:lineRule="auto" w:line="240" w:before="0" w:after="0"/>
               <w:jc w:val="center"/>
               <w:rPr>
                 <w:rFonts w:ascii="Candara" w:hAnsi="Candara"/>
@@ -2055,17 +1783,19 @@
         </w:tc>
         <w:tc>
           <w:tcPr>
-            <w:tcW w:w="1250" w:type="pct"/>
+            <w:tcW w:w="2700" w:type="dxa"/>
             <w:tcBorders>
               <w:left w:val="single" w:sz="2" w:space="0" w:color="000000"/>
               <w:bottom w:val="single" w:sz="2" w:space="0" w:color="000000"/>
-              <w:right w:val="single" w:sz="4" w:space="0" w:color="auto"/>
+              <w:right w:val="single" w:sz="4" w:space="0" w:color="000000"/>
             </w:tcBorders>
+            <w:shd w:fill="auto" w:val="clear"/>
             <w:vAlign w:val="center"/>
           </w:tcPr>
           <w:p>
             <w:pPr>
-              <w:spacing w:after="0" w:line="240" w:lineRule="auto"/>
+              <w:pStyle w:val="Normal"/>
+              <w:spacing w:lineRule="auto" w:line="240" w:before="0" w:after="0"/>
               <w:jc w:val="center"/>
               <w:rPr>
                 <w:rFonts w:ascii="Candara" w:hAnsi="Candara"/>
@@ -2081,12 +1811,13 @@
         </w:tc>
         <w:tc>
           <w:tcPr>
-            <w:tcW w:w="1250" w:type="pct"/>
+            <w:tcW w:w="2700" w:type="dxa"/>
             <w:tcBorders>
               <w:left w:val="single" w:sz="2" w:space="0" w:color="000000"/>
               <w:bottom w:val="single" w:sz="2" w:space="0" w:color="000000"/>
-              <w:right w:val="single" w:sz="4" w:space="0" w:color="auto"/>
+              <w:right w:val="single" w:sz="4" w:space="0" w:color="000000"/>
             </w:tcBorders>
+            <w:shd w:fill="auto" w:val="clear"/>
             <w:vAlign w:val="center"/>
           </w:tcPr>
           <w:p>
@@ -2111,21 +1842,23 @@
         </w:tc>
       </w:tr>
       <w:tr>
+        <w:trPr/>
         <w:tc>
           <w:tcPr>
-            <w:tcW w:w="5000" w:type="pct"/>
+            <w:tcW w:w="10799" w:type="dxa"/>
             <w:gridSpan w:val="4"/>
             <w:tcBorders>
               <w:left w:val="single" w:sz="2" w:space="0" w:color="000000"/>
               <w:bottom w:val="single" w:sz="2" w:space="0" w:color="000000"/>
-              <w:right w:val="single" w:sz="4" w:space="0" w:color="auto"/>
+              <w:right w:val="single" w:sz="4" w:space="0" w:color="000000"/>
             </w:tcBorders>
-            <w:shd w:val="clear" w:color="auto" w:fill="auto"/>
+            <w:shd w:color="auto" w:fill="auto" w:val="clear"/>
             <w:vAlign w:val="center"/>
           </w:tcPr>
           <w:p>
             <w:pPr>
-              <w:spacing w:after="0" w:line="240" w:lineRule="auto"/>
+              <w:pStyle w:val="Normal"/>
+              <w:spacing w:lineRule="auto" w:line="240" w:before="0" w:after="0"/>
               <w:jc w:val="center"/>
               <w:rPr>
                 <w:rFonts w:ascii="Candara" w:hAnsi="Candara"/>
@@ -2143,23 +1876,29 @@
     </w:tbl>
     <w:p>
       <w:pPr>
-        <w:spacing w:after="202"/>
+        <w:pStyle w:val="Normal"/>
+        <w:spacing w:before="0" w:after="202"/>
         <w:jc w:val="both"/>
+        <w:rPr/>
       </w:pPr>
+      <w:r>
+        <w:rPr/>
+      </w:r>
     </w:p>
     <w:p>
       <w:pPr>
-        <w:pStyle w:val="Caption"/>
-        <w:spacing w:after="202" w:line="276" w:lineRule="auto"/>
+        <w:pStyle w:val="Caption1"/>
+        <w:spacing w:lineRule="auto" w:line="276" w:before="0" w:after="202"/>
         <w:jc w:val="both"/>
+        <w:rPr/>
       </w:pPr>
       <w:r>
         <w:rPr>
-          <w:rFonts w:ascii="Candara" w:hAnsi="Candara" w:cs="Candara"/>
-          <w:b/>
-          <w:bCs/>
-          <w:i w:val="0"/>
-          <w:iCs w:val="0"/>
+          <w:rFonts w:cs="Candara" w:ascii="Candara" w:hAnsi="Candara"/>
+          <w:b/>
+          <w:bCs/>
+          <w:i w:val="false"/>
+          <w:iCs w:val="false"/>
           <w:color w:val="auto"/>
           <w:sz w:val="22"/>
           <w:szCs w:val="22"/>
@@ -2168,11 +1907,11 @@
       </w:r>
       <w:r>
         <w:rPr>
-          <w:rFonts w:ascii="Candara" w:hAnsi="Candara" w:cs="Candara"/>
-          <w:b/>
-          <w:bCs/>
-          <w:i w:val="0"/>
-          <w:iCs w:val="0"/>
+          <w:rFonts w:cs="Candara" w:ascii="Candara" w:hAnsi="Candara"/>
+          <w:b/>
+          <w:bCs/>
+          <w:i w:val="false"/>
+          <w:iCs w:val="false"/>
           <w:color w:val="auto"/>
           <w:sz w:val="22"/>
           <w:szCs w:val="22"/>
@@ -2184,11 +1923,11 @@
       <w:bookmarkEnd w:id="4"/>
       <w:r>
         <w:rPr>
-          <w:rFonts w:ascii="Candara" w:hAnsi="Candara" w:cs="Candara"/>
-          <w:b/>
-          <w:bCs/>
-          <w:i w:val="0"/>
-          <w:iCs w:val="0"/>
+          <w:rFonts w:cs="Candara" w:ascii="Candara" w:hAnsi="Candara"/>
+          <w:b/>
+          <w:bCs/>
+          <w:i w:val="false"/>
+          <w:iCs w:val="false"/>
           <w:color w:val="auto"/>
           <w:sz w:val="22"/>
           <w:szCs w:val="22"/>
@@ -2197,11 +1936,11 @@
       </w:r>
       <w:r>
         <w:rPr>
-          <w:rFonts w:ascii="Candara" w:eastAsia="Calibri" w:hAnsi="Candara" w:cs="Candara"/>
-          <w:b/>
-          <w:bCs/>
-          <w:i w:val="0"/>
-          <w:iCs w:val="0"/>
+          <w:rFonts w:eastAsia="Calibri" w:cs="Candara" w:ascii="Candara" w:hAnsi="Candara"/>
+          <w:b/>
+          <w:bCs/>
+          <w:i w:val="false"/>
+          <w:iCs w:val="false"/>
           <w:color w:val="auto"/>
           <w:sz w:val="22"/>
           <w:szCs w:val="22"/>
@@ -2211,11 +1950,11 @@
       </w:r>
       <w:r>
         <w:rPr>
-          <w:rFonts w:ascii="Candara" w:hAnsi="Candara" w:cs="Candara"/>
-          <w:b/>
-          <w:bCs/>
-          <w:i w:val="0"/>
-          <w:iCs w:val="0"/>
+          <w:rFonts w:cs="Candara" w:ascii="Candara" w:hAnsi="Candara"/>
+          <w:b/>
+          <w:bCs/>
+          <w:i w:val="false"/>
+          <w:iCs w:val="false"/>
           <w:color w:val="auto"/>
           <w:sz w:val="22"/>
           <w:szCs w:val="22"/>
@@ -2224,11 +1963,11 @@
       </w:r>
       <w:r>
         <w:rPr>
-          <w:rFonts w:ascii="Candara" w:hAnsi="Candara" w:cs="Candara"/>
-          <w:b/>
-          <w:bCs/>
-          <w:i w:val="0"/>
-          <w:iCs w:val="0"/>
+          <w:rFonts w:cs="Candara" w:ascii="Candara" w:hAnsi="Candara"/>
+          <w:b/>
+          <w:bCs/>
+          <w:i w:val="false"/>
+          <w:iCs w:val="false"/>
           <w:color w:val="auto"/>
           <w:sz w:val="22"/>
           <w:szCs w:val="22"/>
@@ -2238,11 +1977,11 @@
       </w:r>
       <w:r>
         <w:rPr>
-          <w:rFonts w:ascii="Candara" w:hAnsi="Candara" w:cs="Candara"/>
-          <w:b/>
-          <w:bCs/>
-          <w:i w:val="0"/>
-          <w:iCs w:val="0"/>
+          <w:rFonts w:cs="Candara" w:ascii="Candara" w:hAnsi="Candara"/>
+          <w:b/>
+          <w:bCs/>
+          <w:i w:val="false"/>
+          <w:iCs w:val="false"/>
           <w:color w:val="auto"/>
           <w:sz w:val="22"/>
           <w:szCs w:val="22"/>
@@ -2251,7 +1990,7 @@
       </w:r>
       <w:r>
         <w:rPr>
-          <w:rFonts w:ascii="Candara" w:hAnsi="Candara" w:cs="Candara"/>
+          <w:rFonts w:cs="Candara" w:ascii="Candara" w:hAnsi="Candara"/>
           <w:b/>
           <w:bCs/>
           <w:color w:val="auto"/>
@@ -2262,11 +2001,11 @@
       </w:r>
       <w:r>
         <w:rPr>
-          <w:rFonts w:ascii="Candara" w:hAnsi="Candara" w:cs="Candara"/>
-          <w:b/>
-          <w:bCs/>
-          <w:i w:val="0"/>
-          <w:iCs w:val="0"/>
+          <w:rFonts w:cs="Candara" w:ascii="Candara" w:hAnsi="Candara"/>
+          <w:b/>
+          <w:bCs/>
+          <w:i w:val="false"/>
+          <w:iCs w:val="false"/>
           <w:color w:val="auto"/>
           <w:sz w:val="22"/>
           <w:szCs w:val="22"/>
@@ -2275,11 +2014,11 @@
       </w:r>
       <w:r>
         <w:rPr>
-          <w:rFonts w:ascii="Candara" w:eastAsia="Calibri" w:hAnsi="Candara" w:cs="Times New Roman"/>
-          <w:b/>
-          <w:bCs/>
-          <w:i w:val="0"/>
-          <w:iCs w:val="0"/>
+          <w:rFonts w:eastAsia="Calibri" w:cs="Times New Roman" w:ascii="Candara" w:hAnsi="Candara"/>
+          <w:b/>
+          <w:bCs/>
+          <w:i w:val="false"/>
+          <w:iCs w:val="false"/>
           <w:color w:val="auto"/>
           <w:sz w:val="22"/>
           <w:szCs w:val="22"/>
@@ -2288,11 +2027,11 @@
       </w:r>
       <w:r>
         <w:rPr>
-          <w:rFonts w:ascii="Candara" w:eastAsia="Calibri" w:hAnsi="Candara" w:cs="Times New Roman"/>
-          <w:b/>
-          <w:bCs/>
-          <w:i w:val="0"/>
-          <w:iCs w:val="0"/>
+          <w:rFonts w:eastAsia="Calibri" w:cs="Times New Roman" w:ascii="Candara" w:hAnsi="Candara"/>
+          <w:b/>
+          <w:bCs/>
+          <w:i w:val="false"/>
+          <w:iCs w:val="false"/>
           <w:color w:val="auto"/>
           <w:sz w:val="22"/>
           <w:szCs w:val="22"/>
@@ -2302,11 +2041,11 @@
       </w:r>
       <w:r>
         <w:rPr>
-          <w:rFonts w:ascii="Candara" w:hAnsi="Candara" w:cs="Times New Roman"/>
-          <w:b/>
-          <w:bCs/>
-          <w:i w:val="0"/>
-          <w:iCs w:val="0"/>
+          <w:rFonts w:cs="Times New Roman" w:ascii="Candara" w:hAnsi="Candara"/>
+          <w:b/>
+          <w:bCs/>
+          <w:i w:val="false"/>
+          <w:iCs w:val="false"/>
           <w:color w:val="auto"/>
           <w:sz w:val="22"/>
           <w:szCs w:val="22"/>
@@ -2315,11 +2054,11 @@
       </w:r>
       <w:r>
         <w:rPr>
-          <w:rFonts w:ascii="Candara" w:hAnsi="Candara" w:cs="Times New Roman"/>
-          <w:b/>
-          <w:bCs/>
-          <w:i w:val="0"/>
-          <w:iCs w:val="0"/>
+          <w:rFonts w:cs="Times New Roman" w:ascii="Candara" w:hAnsi="Candara"/>
+          <w:b/>
+          <w:bCs/>
+          <w:i w:val="false"/>
+          <w:iCs w:val="false"/>
           <w:color w:val="auto"/>
           <w:sz w:val="22"/>
           <w:szCs w:val="22"/>
@@ -2329,11 +2068,11 @@
       </w:r>
       <w:r>
         <w:rPr>
-          <w:rFonts w:ascii="Candara" w:hAnsi="Candara" w:cs="Times New Roman"/>
-          <w:b/>
-          <w:bCs/>
-          <w:i w:val="0"/>
-          <w:iCs w:val="0"/>
+          <w:rFonts w:cs="Times New Roman" w:ascii="Candara" w:hAnsi="Candara"/>
+          <w:b/>
+          <w:bCs/>
+          <w:i w:val="false"/>
+          <w:iCs w:val="false"/>
           <w:color w:val="auto"/>
           <w:sz w:val="22"/>
           <w:szCs w:val="22"/>
@@ -2344,42 +2083,46 @@
     <w:tbl>
       <w:tblPr>
         <w:tblW w:w="5000" w:type="pct"/>
+        <w:jc w:val="left"/>
+        <w:tblInd w:w="0" w:type="dxa"/>
         <w:tblCellMar>
           <w:top w:w="55" w:type="dxa"/>
           <w:left w:w="55" w:type="dxa"/>
           <w:bottom w:w="55" w:type="dxa"/>
           <w:right w:w="55" w:type="dxa"/>
         </w:tblCellMar>
-        <w:tblLook w:val="04A0" w:firstRow="1" w:lastRow="0" w:firstColumn="1" w:lastColumn="0" w:noHBand="0" w:noVBand="1"/>
+        <w:tblLook w:firstRow="1" w:noVBand="1" w:lastRow="0" w:firstColumn="1" w:lastColumn="0" w:noHBand="0" w:val="04a0"/>
       </w:tblPr>
       <w:tblGrid>
-        <w:gridCol w:w="2698"/>
-        <w:gridCol w:w="2698"/>
-        <w:gridCol w:w="2698"/>
-        <w:gridCol w:w="2698"/>
+        <w:gridCol w:w="2699"/>
+        <w:gridCol w:w="2700"/>
+        <w:gridCol w:w="2700"/>
+        <w:gridCol w:w="2700"/>
       </w:tblGrid>
       <w:tr>
+        <w:trPr/>
         <w:tc>
           <w:tcPr>
-            <w:tcW w:w="1250" w:type="pct"/>
+            <w:tcW w:w="2699" w:type="dxa"/>
             <w:tcBorders>
               <w:top w:val="single" w:sz="2" w:space="0" w:color="000000"/>
               <w:left w:val="single" w:sz="2" w:space="0" w:color="000000"/>
               <w:bottom w:val="single" w:sz="2" w:space="0" w:color="000000"/>
-              <w:right w:val="single" w:sz="4" w:space="0" w:color="auto"/>
+              <w:right w:val="single" w:sz="4" w:space="0" w:color="000000"/>
             </w:tcBorders>
-            <w:shd w:val="clear" w:color="auto" w:fill="808080"/>
+            <w:shd w:color="auto" w:fill="808080" w:val="clear"/>
             <w:vAlign w:val="center"/>
           </w:tcPr>
           <w:p>
             <w:pPr>
-              <w:pStyle w:val="Caption"/>
-              <w:spacing w:after="0"/>
+              <w:pStyle w:val="Caption1"/>
+              <w:spacing w:before="0" w:after="0"/>
               <w:jc w:val="center"/>
               <w:rPr>
                 <w:rFonts w:ascii="Candara" w:hAnsi="Candara" w:cs="Candara"/>
-                <w:i w:val="0"/>
-                <w:iCs w:val="0"/>
+                <w:i w:val="false"/>
+                <w:i w:val="false"/>
+                <w:iCs w:val="false"/>
                 <w:color w:val="auto"/>
                 <w:sz w:val="22"/>
                 <w:szCs w:val="22"/>
@@ -2388,8 +2131,8 @@
             <w:r>
               <w:rPr>
                 <w:rFonts w:ascii="Candara" w:hAnsi="Candara"/>
-                <w:i w:val="0"/>
-                <w:iCs w:val="0"/>
+                <w:i w:val="false"/>
+                <w:iCs w:val="false"/>
                 <w:color w:val="auto"/>
                 <w:sz w:val="22"/>
                 <w:szCs w:val="22"/>
@@ -2399,8 +2142,8 @@
             <w:r>
               <w:rPr>
                 <w:rFonts w:ascii="Candara" w:hAnsi="Candara"/>
-                <w:i w:val="0"/>
-                <w:iCs w:val="0"/>
+                <w:i w:val="false"/>
+                <w:iCs w:val="false"/>
                 <w:color w:val="auto"/>
                 <w:sz w:val="22"/>
                 <w:szCs w:val="22"/>
@@ -2411,8 +2154,8 @@
             <w:r>
               <w:rPr>
                 <w:rFonts w:ascii="Candara" w:hAnsi="Candara"/>
-                <w:i w:val="0"/>
-                <w:iCs w:val="0"/>
+                <w:i w:val="false"/>
+                <w:iCs w:val="false"/>
                 <w:color w:val="auto"/>
                 <w:sz w:val="22"/>
                 <w:szCs w:val="22"/>
@@ -2422,8 +2165,8 @@
             <w:r>
               <w:rPr>
                 <w:rFonts w:ascii="Candara" w:hAnsi="Candara"/>
-                <w:i w:val="0"/>
-                <w:iCs w:val="0"/>
+                <w:i w:val="false"/>
+                <w:iCs w:val="false"/>
                 <w:color w:val="auto"/>
                 <w:sz w:val="22"/>
                 <w:szCs w:val="22"/>
@@ -2434,8 +2177,8 @@
             <w:r>
               <w:rPr>
                 <w:rFonts w:ascii="Candara" w:hAnsi="Candara"/>
-                <w:i w:val="0"/>
-                <w:iCs w:val="0"/>
+                <w:i w:val="false"/>
+                <w:iCs w:val="false"/>
                 <w:color w:val="auto"/>
                 <w:sz w:val="22"/>
                 <w:szCs w:val="22"/>
@@ -2445,8 +2188,8 @@
             <w:r>
               <w:rPr>
                 <w:rFonts w:ascii="Candara" w:hAnsi="Candara"/>
-                <w:i w:val="0"/>
-                <w:iCs w:val="0"/>
+                <w:i w:val="false"/>
+                <w:iCs w:val="false"/>
                 <w:color w:val="auto"/>
                 <w:sz w:val="22"/>
                 <w:szCs w:val="22"/>
@@ -2457,8 +2200,8 @@
             <w:r>
               <w:rPr>
                 <w:rFonts w:ascii="Candara" w:hAnsi="Candara"/>
-                <w:i w:val="0"/>
-                <w:iCs w:val="0"/>
+                <w:i w:val="false"/>
+                <w:iCs w:val="false"/>
                 <w:color w:val="auto"/>
                 <w:sz w:val="22"/>
                 <w:szCs w:val="22"/>
@@ -2469,25 +2212,26 @@
         </w:tc>
         <w:tc>
           <w:tcPr>
-            <w:tcW w:w="1250" w:type="pct"/>
+            <w:tcW w:w="2700" w:type="dxa"/>
             <w:tcBorders>
               <w:top w:val="single" w:sz="2" w:space="0" w:color="000000"/>
               <w:left w:val="single" w:sz="2" w:space="0" w:color="000000"/>
               <w:bottom w:val="single" w:sz="2" w:space="0" w:color="000000"/>
-              <w:right w:val="single" w:sz="4" w:space="0" w:color="auto"/>
+              <w:right w:val="single" w:sz="4" w:space="0" w:color="000000"/>
             </w:tcBorders>
-            <w:shd w:val="clear" w:color="auto" w:fill="808080"/>
+            <w:shd w:color="auto" w:fill="808080" w:val="clear"/>
             <w:vAlign w:val="center"/>
           </w:tcPr>
           <w:p>
             <w:pPr>
-              <w:pStyle w:val="Caption"/>
-              <w:spacing w:after="0"/>
+              <w:pStyle w:val="Caption1"/>
+              <w:spacing w:before="0" w:after="0"/>
               <w:jc w:val="center"/>
               <w:rPr>
                 <w:rFonts w:ascii="Candara" w:hAnsi="Candara" w:cs="Candara"/>
-                <w:i w:val="0"/>
-                <w:iCs w:val="0"/>
+                <w:i w:val="false"/>
+                <w:i w:val="false"/>
+                <w:iCs w:val="false"/>
                 <w:color w:val="auto"/>
                 <w:sz w:val="22"/>
                 <w:szCs w:val="22"/>
@@ -2496,8 +2240,8 @@
             <w:r>
               <w:rPr>
                 <w:rFonts w:ascii="Candara" w:hAnsi="Candara"/>
-                <w:i w:val="0"/>
-                <w:iCs w:val="0"/>
+                <w:i w:val="false"/>
+                <w:iCs w:val="false"/>
                 <w:color w:val="auto"/>
                 <w:sz w:val="22"/>
                 <w:szCs w:val="22"/>
@@ -2508,26 +2252,27 @@
         </w:tc>
         <w:tc>
           <w:tcPr>
-            <w:tcW w:w="2500" w:type="pct"/>
+            <w:tcW w:w="5400" w:type="dxa"/>
             <w:gridSpan w:val="2"/>
             <w:tcBorders>
               <w:top w:val="single" w:sz="2" w:space="0" w:color="000000"/>
               <w:left w:val="single" w:sz="2" w:space="0" w:color="000000"/>
               <w:bottom w:val="single" w:sz="2" w:space="0" w:color="000000"/>
-              <w:right w:val="single" w:sz="4" w:space="0" w:color="auto"/>
+              <w:right w:val="single" w:sz="4" w:space="0" w:color="000000"/>
             </w:tcBorders>
-            <w:shd w:val="clear" w:color="auto" w:fill="808080"/>
+            <w:shd w:color="auto" w:fill="808080" w:val="clear"/>
             <w:vAlign w:val="center"/>
           </w:tcPr>
           <w:p>
             <w:pPr>
-              <w:pStyle w:val="Caption"/>
-              <w:spacing w:after="0"/>
+              <w:pStyle w:val="Caption1"/>
+              <w:spacing w:before="0" w:after="0"/>
               <w:jc w:val="center"/>
               <w:rPr>
                 <w:rFonts w:ascii="Candara" w:hAnsi="Candara"/>
-                <w:i w:val="0"/>
-                <w:iCs w:val="0"/>
+                <w:i w:val="false"/>
+                <w:i w:val="false"/>
+                <w:iCs w:val="false"/>
                 <w:color w:val="auto"/>
                 <w:sz w:val="22"/>
                 <w:szCs w:val="22"/>
@@ -2536,8 +2281,8 @@
             <w:r>
               <w:rPr>
                 <w:rFonts w:ascii="Candara" w:hAnsi="Candara"/>
-                <w:i w:val="0"/>
-                <w:iCs w:val="0"/>
+                <w:i w:val="false"/>
+                <w:iCs w:val="false"/>
                 <w:color w:val="auto"/>
                 <w:sz w:val="22"/>
                 <w:szCs w:val="22"/>
@@ -2548,21 +2293,23 @@
         </w:tc>
       </w:tr>
       <w:tr>
+        <w:trPr/>
         <w:tc>
           <w:tcPr>
-            <w:tcW w:w="5000" w:type="pct"/>
+            <w:tcW w:w="10799" w:type="dxa"/>
             <w:gridSpan w:val="4"/>
             <w:tcBorders>
               <w:left w:val="single" w:sz="2" w:space="0" w:color="000000"/>
               <w:bottom w:val="single" w:sz="2" w:space="0" w:color="000000"/>
-              <w:right w:val="single" w:sz="4" w:space="0" w:color="auto"/>
+              <w:right w:val="single" w:sz="4" w:space="0" w:color="000000"/>
             </w:tcBorders>
-            <w:shd w:val="clear" w:color="auto" w:fill="auto"/>
+            <w:shd w:color="auto" w:fill="auto" w:val="clear"/>
             <w:vAlign w:val="center"/>
           </w:tcPr>
           <w:p>
             <w:pPr>
-              <w:spacing w:after="0" w:line="240" w:lineRule="auto"/>
+              <w:pStyle w:val="Normal"/>
+              <w:spacing w:lineRule="auto" w:line="240" w:before="0" w:after="0"/>
               <w:jc w:val="center"/>
               <w:rPr>
                 <w:rFonts w:ascii="Candara" w:hAnsi="Candara"/>
@@ -2572,38 +2319,28 @@
               <w:rPr>
                 <w:rFonts w:ascii="Candara" w:hAnsi="Candara"/>
               </w:rPr>
-              <w:t xml:space="preserve">{%tr for item in </w:t>
-            </w:r>
-            <w:r>
-              <w:rPr>
-                <w:rFonts w:ascii="Candara" w:hAnsi="Candara"/>
-              </w:rPr>
-              <w:t>vms</w:t>
-            </w:r>
-            <w:r>
-              <w:rPr>
-                <w:rFonts w:ascii="Candara" w:hAnsi="Candara"/>
-              </w:rPr>
-              <w:t>_contents %}</w:t>
+              <w:t>{%tr for item in vms_contents %}</w:t>
             </w:r>
           </w:p>
         </w:tc>
       </w:tr>
       <w:tr>
+        <w:trPr/>
         <w:tc>
           <w:tcPr>
-            <w:tcW w:w="1250" w:type="pct"/>
+            <w:tcW w:w="2699" w:type="dxa"/>
             <w:tcBorders>
               <w:left w:val="single" w:sz="2" w:space="0" w:color="000000"/>
               <w:bottom w:val="single" w:sz="2" w:space="0" w:color="000000"/>
-              <w:right w:val="single" w:sz="4" w:space="0" w:color="auto"/>
+              <w:right w:val="single" w:sz="4" w:space="0" w:color="000000"/>
             </w:tcBorders>
-            <w:shd w:val="clear" w:color="auto" w:fill="auto"/>
+            <w:shd w:color="auto" w:fill="auto" w:val="clear"/>
             <w:vAlign w:val="center"/>
           </w:tcPr>
           <w:p>
             <w:pPr>
-              <w:spacing w:after="0" w:line="240" w:lineRule="auto"/>
+              <w:pStyle w:val="Normal"/>
+              <w:spacing w:lineRule="auto" w:line="240" w:before="0" w:after="0"/>
               <w:jc w:val="center"/>
               <w:rPr>
                 <w:rFonts w:ascii="Candara" w:hAnsi="Candara" w:cs="Candara"/>
@@ -2620,17 +2357,19 @@
         </w:tc>
         <w:tc>
           <w:tcPr>
-            <w:tcW w:w="1250" w:type="pct"/>
+            <w:tcW w:w="2700" w:type="dxa"/>
             <w:tcBorders>
               <w:left w:val="single" w:sz="2" w:space="0" w:color="000000"/>
               <w:bottom w:val="single" w:sz="2" w:space="0" w:color="000000"/>
-              <w:right w:val="single" w:sz="4" w:space="0" w:color="auto"/>
+              <w:right w:val="single" w:sz="4" w:space="0" w:color="000000"/>
             </w:tcBorders>
+            <w:shd w:fill="auto" w:val="clear"/>
             <w:vAlign w:val="center"/>
           </w:tcPr>
           <w:p>
             <w:pPr>
-              <w:spacing w:after="0" w:line="240" w:lineRule="auto"/>
+              <w:pStyle w:val="Normal"/>
+              <w:spacing w:lineRule="auto" w:line="240" w:before="0" w:after="0"/>
               <w:jc w:val="center"/>
               <w:rPr>
                 <w:rFonts w:ascii="Candara" w:hAnsi="Candara"/>
@@ -2646,17 +2385,19 @@
         </w:tc>
         <w:tc>
           <w:tcPr>
-            <w:tcW w:w="1250" w:type="pct"/>
+            <w:tcW w:w="2700" w:type="dxa"/>
             <w:tcBorders>
               <w:left w:val="single" w:sz="2" w:space="0" w:color="000000"/>
               <w:bottom w:val="single" w:sz="2" w:space="0" w:color="000000"/>
-              <w:right w:val="single" w:sz="4" w:space="0" w:color="auto"/>
+              <w:right w:val="single" w:sz="4" w:space="0" w:color="000000"/>
             </w:tcBorders>
+            <w:shd w:fill="auto" w:val="clear"/>
             <w:vAlign w:val="center"/>
           </w:tcPr>
           <w:p>
             <w:pPr>
-              <w:spacing w:after="0" w:line="240" w:lineRule="auto"/>
+              <w:pStyle w:val="Normal"/>
+              <w:spacing w:lineRule="auto" w:line="240" w:before="0" w:after="0"/>
               <w:jc w:val="center"/>
               <w:rPr>
                 <w:rFonts w:ascii="Candara" w:hAnsi="Candara"/>
@@ -2672,12 +2413,13 @@
         </w:tc>
         <w:tc>
           <w:tcPr>
-            <w:tcW w:w="1250" w:type="pct"/>
+            <w:tcW w:w="2700" w:type="dxa"/>
             <w:tcBorders>
               <w:left w:val="single" w:sz="2" w:space="0" w:color="000000"/>
               <w:bottom w:val="single" w:sz="2" w:space="0" w:color="000000"/>
-              <w:right w:val="single" w:sz="4" w:space="0" w:color="auto"/>
+              <w:right w:val="single" w:sz="4" w:space="0" w:color="000000"/>
             </w:tcBorders>
+            <w:shd w:fill="auto" w:val="clear"/>
             <w:vAlign w:val="center"/>
           </w:tcPr>
           <w:p>
@@ -2702,21 +2444,23 @@
         </w:tc>
       </w:tr>
       <w:tr>
+        <w:trPr/>
         <w:tc>
           <w:tcPr>
-            <w:tcW w:w="5000" w:type="pct"/>
+            <w:tcW w:w="10799" w:type="dxa"/>
             <w:gridSpan w:val="4"/>
             <w:tcBorders>
               <w:left w:val="single" w:sz="2" w:space="0" w:color="000000"/>
               <w:bottom w:val="single" w:sz="2" w:space="0" w:color="000000"/>
-              <w:right w:val="single" w:sz="4" w:space="0" w:color="auto"/>
+              <w:right w:val="single" w:sz="4" w:space="0" w:color="000000"/>
             </w:tcBorders>
-            <w:shd w:val="clear" w:color="auto" w:fill="auto"/>
+            <w:shd w:color="auto" w:fill="auto" w:val="clear"/>
             <w:vAlign w:val="center"/>
           </w:tcPr>
           <w:p>
             <w:pPr>
-              <w:spacing w:after="0" w:line="240" w:lineRule="auto"/>
+              <w:pStyle w:val="Normal"/>
+              <w:spacing w:lineRule="auto" w:line="240" w:before="0" w:after="0"/>
               <w:jc w:val="center"/>
               <w:rPr>
                 <w:rFonts w:ascii="Candara" w:hAnsi="Candara"/>
@@ -2734,67 +2478,48 @@
     </w:tbl>
     <w:p>
       <w:pPr>
-        <w:spacing w:after="202"/>
+        <w:pStyle w:val="Normal"/>
+        <w:spacing w:before="0" w:after="202"/>
         <w:jc w:val="both"/>
+        <w:rPr/>
       </w:pPr>
+      <w:r>
+        <w:rPr/>
+      </w:r>
     </w:p>
     <w:sectPr>
-      <w:footerReference w:type="default" r:id="rId8"/>
-      <w:footerReference w:type="first" r:id="rId9"/>
+      <w:footerReference w:type="default" r:id="rId2"/>
+      <w:footerReference w:type="first" r:id="rId3"/>
+      <w:type w:val="nextPage"/>
       <w:pgSz w:w="12240" w:h="15840"/>
-      <w:pgMar w:top="720" w:right="720" w:bottom="765" w:left="720" w:header="0" w:footer="708" w:gutter="0"/>
-      <w:cols w:space="720"/>
-      <w:formProt w:val="0"/>
+      <w:pgMar w:left="720" w:right="720" w:header="0" w:top="720" w:footer="708" w:bottom="765" w:gutter="0"/>
+      <w:pgNumType w:fmt="decimal"/>
+      <w:formProt w:val="false"/>
       <w:titlePg/>
-      <w:docGrid w:linePitch="360"/>
+      <w:textDirection w:val="lrTb"/>
+      <w:docGrid w:type="default" w:linePitch="360" w:charSpace="0"/>
     </w:sectPr>
   </w:body>
 </w:document>
 </file>
 
-<file path=word/endnotes.xml><?xml version="1.0" encoding="utf-8"?>
-<w:endnotes xmlns:wpc="http://schemas.microsoft.com/office/word/2010/wordprocessingCanvas" xmlns:cx="http://schemas.microsoft.com/office/drawing/2014/chartex" xmlns:cx1="http://schemas.microsoft.com/office/drawing/2015/9/8/chartex" xmlns:cx2="http://schemas.microsoft.com/office/drawing/2015/10/21/chartex" xmlns:cx3="http://schemas.microsoft.com/office/drawing/2016/5/9/chartex" xmlns:cx4="http://schemas.microsoft.com/office/drawing/2016/5/10/chartex" xmlns:cx5="http://schemas.microsoft.com/office/drawing/2016/5/11/chartex" xmlns:cx6="http://schemas.microsoft.com/office/drawing/2016/5/12/chartex" xmlns:cx7="http://schemas.microsoft.com/office/drawing/2016/5/13/chartex" xmlns:cx8="http://schemas.microsoft.com/office/drawing/2016/5/14/chartex" xmlns:mc="http://schemas.openxmlformats.org/markup-compatibility/2006" xmlns:aink="http://schemas.microsoft.com/office/drawing/2016/ink" xmlns:am3d="http://schemas.microsoft.com/office/drawing/2017/model3d" xmlns:o="urn:schemas-microsoft-com:office:office" xmlns:r="http://schemas.openxmlformats.org/officeDocument/2006/relationships" xmlns:m="http://schemas.openxmlformats.org/officeDocument/2006/math" xmlns:v="urn:schemas-microsoft-com:vml" xmlns:wp14="http://schemas.microsoft.com/office/word/2010/wordprocessingDrawing" xmlns:wp="http://schemas.openxmlformats.org/drawingml/2006/wordprocessingDrawing" xmlns:w10="urn:schemas-microsoft-com:office:word" xmlns:w="http://schemas.openxmlformats.org/wordprocessingml/2006/main" xmlns:w14="http://schemas.microsoft.com/office/word/2010/wordml" xmlns:w15="http://schemas.microsoft.com/office/word/2012/wordml" xmlns:w16cid="http://schemas.microsoft.com/office/word/2016/wordml/cid" xmlns:w16se="http://schemas.microsoft.com/office/word/2015/wordml/symex" xmlns:wpg="http://schemas.microsoft.com/office/word/2010/wordprocessingGroup" xmlns:wpi="http://schemas.microsoft.com/office/word/2010/wordprocessingInk" xmlns:wne="http://schemas.microsoft.com/office/word/2006/wordml" xmlns:wps="http://schemas.microsoft.com/office/word/2010/wordprocessingShape" mc:Ignorable="w14 w15 w16se w16cid wp14">
-  <w:endnote w:type="separator" w:id="-1">
-    <w:p>
-      <w:pPr>
-        <w:spacing w:after="0" w:line="240" w:lineRule="auto"/>
-      </w:pPr>
-      <w:r>
-        <w:separator/>
-      </w:r>
-    </w:p>
-  </w:endnote>
-  <w:endnote w:type="continuationSeparator" w:id="0">
-    <w:p>
-      <w:pPr>
-        <w:spacing w:after="0" w:line="240" w:lineRule="auto"/>
-      </w:pPr>
-      <w:r>
-        <w:continuationSeparator/>
-      </w:r>
-    </w:p>
-  </w:endnote>
-</w:endnotes>
-</file>
-
 <file path=word/footer1.xml><?xml version="1.0" encoding="utf-8"?>
-<w:ftr xmlns:wpc="http://schemas.microsoft.com/office/word/2010/wordprocessingCanvas" xmlns:cx="http://schemas.microsoft.com/office/drawing/2014/chartex" xmlns:cx1="http://schemas.microsoft.com/office/drawing/2015/9/8/chartex" xmlns:cx2="http://schemas.microsoft.com/office/drawing/2015/10/21/chartex" xmlns:cx3="http://schemas.microsoft.com/office/drawing/2016/5/9/chartex" xmlns:cx4="http://schemas.microsoft.com/office/drawing/2016/5/10/chartex" xmlns:cx5="http://schemas.microsoft.com/office/drawing/2016/5/11/chartex" xmlns:cx6="http://schemas.microsoft.com/office/drawing/2016/5/12/chartex" xmlns:cx7="http://schemas.microsoft.com/office/drawing/2016/5/13/chartex" xmlns:cx8="http://schemas.microsoft.com/office/drawing/2016/5/14/chartex" xmlns:mc="http://schemas.openxmlformats.org/markup-compatibility/2006" xmlns:aink="http://schemas.microsoft.com/office/drawing/2016/ink" xmlns:am3d="http://schemas.microsoft.com/office/drawing/2017/model3d" xmlns:o="urn:schemas-microsoft-com:office:office" xmlns:r="http://schemas.openxmlformats.org/officeDocument/2006/relationships" xmlns:m="http://schemas.openxmlformats.org/officeDocument/2006/math" xmlns:v="urn:schemas-microsoft-com:vml" xmlns:wp14="http://schemas.microsoft.com/office/word/2010/wordprocessingDrawing" xmlns:wp="http://schemas.openxmlformats.org/drawingml/2006/wordprocessingDrawing" xmlns:w10="urn:schemas-microsoft-com:office:word" xmlns:w="http://schemas.openxmlformats.org/wordprocessingml/2006/main" xmlns:w14="http://schemas.microsoft.com/office/word/2010/wordml" xmlns:w15="http://schemas.microsoft.com/office/word/2012/wordml" xmlns:w16cid="http://schemas.microsoft.com/office/word/2016/wordml/cid" xmlns:w16se="http://schemas.microsoft.com/office/word/2015/wordml/symex" xmlns:wpg="http://schemas.microsoft.com/office/word/2010/wordprocessingGroup" xmlns:wpi="http://schemas.microsoft.com/office/word/2010/wordprocessingInk" xmlns:wne="http://schemas.microsoft.com/office/word/2006/wordml" xmlns:wps="http://schemas.microsoft.com/office/word/2010/wordprocessingShape" mc:Ignorable="w14 w15 w16se w16cid wp14">
+<w:ftr xmlns:o="urn:schemas-microsoft-com:office:office" xmlns:r="http://schemas.openxmlformats.org/officeDocument/2006/relationships" xmlns:v="urn:schemas-microsoft-com:vml" xmlns:w="http://schemas.openxmlformats.org/wordprocessingml/2006/main" xmlns:w10="urn:schemas-microsoft-com:office:word" xmlns:wp="http://schemas.openxmlformats.org/drawingml/2006/wordprocessingDrawing" xmlns:wps="http://schemas.microsoft.com/office/word/2010/wordprocessingShape" xmlns:wpg="http://schemas.microsoft.com/office/word/2010/wordprocessingGroup" xmlns:mc="http://schemas.openxmlformats.org/markup-compatibility/2006" xmlns:wp14="http://schemas.microsoft.com/office/word/2010/wordprocessingDrawing" xmlns:w14="http://schemas.microsoft.com/office/word/2010/wordml" mc:Ignorable="w14 wp14">
   <w:p>
     <w:pPr>
       <w:pStyle w:val="Footer"/>
       <w:pBdr>
         <w:top w:val="thinThickSmallGap" w:sz="24" w:space="1" w:color="622423"/>
       </w:pBdr>
+      <w:rPr/>
     </w:pPr>
     <w:r>
-      <w:rPr>
-        <w:noProof/>
-      </w:rPr>
+      <w:rPr/>
       <w:drawing>
-        <wp:inline distT="0" distB="0" distL="0" distR="0" wp14:anchorId="25D9158C" wp14:editId="141C7028">
+        <wp:inline distT="0" distB="0" distL="0" distR="0">
           <wp:extent cx="4237990" cy="198755"/>
           <wp:effectExtent l="0" t="0" r="0" b="0"/>
-          <wp:docPr id="2" name="Picture 1"/>
+          <wp:docPr id="1" name="Picture 1" descr=""/>
           <wp:cNvGraphicFramePr>
             <a:graphicFrameLocks xmlns:a="http://schemas.openxmlformats.org/drawingml/2006/main" noChangeAspect="1"/>
           </wp:cNvGraphicFramePr>
@@ -2802,7 +2527,7 @@
             <a:graphicData uri="http://schemas.openxmlformats.org/drawingml/2006/picture">
               <pic:pic xmlns:pic="http://schemas.openxmlformats.org/drawingml/2006/picture">
                 <pic:nvPicPr>
-                  <pic:cNvPr id="2" name="Picture 1"/>
+                  <pic:cNvPr id="1" name="Picture 1" descr=""/>
                   <pic:cNvPicPr>
                     <a:picLocks noChangeAspect="1" noChangeArrowheads="1"/>
                   </pic:cNvPicPr>
@@ -2830,7 +2555,7 @@
     </w:r>
     <w:r>
       <w:rPr>
-        <w:rFonts w:ascii="Arial" w:hAnsi="Arial" w:cs="Arial"/>
+        <w:rFonts w:cs="Arial" w:ascii="Arial" w:hAnsi="Arial"/>
         <w:sz w:val="20"/>
       </w:rPr>
       <w:tab/>
@@ -2838,36 +2563,36 @@
     </w:r>
     <w:r>
       <w:rPr>
-        <w:rFonts w:ascii="Arial" w:hAnsi="Arial" w:cs="Arial"/>
+        <w:rFonts w:cs="Arial" w:ascii="Arial" w:hAnsi="Arial"/>
         <w:sz w:val="20"/>
       </w:rPr>
       <w:fldChar w:fldCharType="begin"/>
     </w:r>
     <w:r>
       <w:rPr>
-        <w:rFonts w:ascii="Arial" w:hAnsi="Arial" w:cs="Arial"/>
         <w:sz w:val="20"/>
+        <w:rFonts w:cs="Arial" w:ascii="Arial" w:hAnsi="Arial"/>
       </w:rPr>
-      <w:instrText>PAGE</w:instrText>
+      <w:instrText> PAGE </w:instrText>
     </w:r>
     <w:r>
       <w:rPr>
-        <w:rFonts w:ascii="Arial" w:hAnsi="Arial" w:cs="Arial"/>
         <w:sz w:val="20"/>
+        <w:rFonts w:cs="Arial" w:ascii="Arial" w:hAnsi="Arial"/>
       </w:rPr>
       <w:fldChar w:fldCharType="separate"/>
     </w:r>
     <w:r>
       <w:rPr>
-        <w:rFonts w:ascii="Arial" w:hAnsi="Arial" w:cs="Arial"/>
         <w:sz w:val="20"/>
+        <w:rFonts w:cs="Arial" w:ascii="Arial" w:hAnsi="Arial"/>
       </w:rPr>
       <w:t>2</w:t>
     </w:r>
     <w:r>
       <w:rPr>
-        <w:rFonts w:ascii="Arial" w:hAnsi="Arial" w:cs="Arial"/>
         <w:sz w:val="20"/>
+        <w:rFonts w:cs="Arial" w:ascii="Arial" w:hAnsi="Arial"/>
       </w:rPr>
       <w:fldChar w:fldCharType="end"/>
     </w:r>
@@ -2876,23 +2601,22 @@
 </file>
 
 <file path=word/footer2.xml><?xml version="1.0" encoding="utf-8"?>
-<w:ftr xmlns:wpc="http://schemas.microsoft.com/office/word/2010/wordprocessingCanvas" xmlns:cx="http://schemas.microsoft.com/office/drawing/2014/chartex" xmlns:cx1="http://schemas.microsoft.com/office/drawing/2015/9/8/chartex" xmlns:cx2="http://schemas.microsoft.com/office/drawing/2015/10/21/chartex" xmlns:cx3="http://schemas.microsoft.com/office/drawing/2016/5/9/chartex" xmlns:cx4="http://schemas.microsoft.com/office/drawing/2016/5/10/chartex" xmlns:cx5="http://schemas.microsoft.com/office/drawing/2016/5/11/chartex" xmlns:cx6="http://schemas.microsoft.com/office/drawing/2016/5/12/chartex" xmlns:cx7="http://schemas.microsoft.com/office/drawing/2016/5/13/chartex" xmlns:cx8="http://schemas.microsoft.com/office/drawing/2016/5/14/chartex" xmlns:mc="http://schemas.openxmlformats.org/markup-compatibility/2006" xmlns:aink="http://schemas.microsoft.com/office/drawing/2016/ink" xmlns:am3d="http://schemas.microsoft.com/office/drawing/2017/model3d" xmlns:o="urn:schemas-microsoft-com:office:office" xmlns:r="http://schemas.openxmlformats.org/officeDocument/2006/relationships" xmlns:m="http://schemas.openxmlformats.org/officeDocument/2006/math" xmlns:v="urn:schemas-microsoft-com:vml" xmlns:wp14="http://schemas.microsoft.com/office/word/2010/wordprocessingDrawing" xmlns:wp="http://schemas.openxmlformats.org/drawingml/2006/wordprocessingDrawing" xmlns:w10="urn:schemas-microsoft-com:office:word" xmlns:w="http://schemas.openxmlformats.org/wordprocessingml/2006/main" xmlns:w14="http://schemas.microsoft.com/office/word/2010/wordml" xmlns:w15="http://schemas.microsoft.com/office/word/2012/wordml" xmlns:w16cid="http://schemas.microsoft.com/office/word/2016/wordml/cid" xmlns:w16se="http://schemas.microsoft.com/office/word/2015/wordml/symex" xmlns:wpg="http://schemas.microsoft.com/office/word/2010/wordprocessingGroup" xmlns:wpi="http://schemas.microsoft.com/office/word/2010/wordprocessingInk" xmlns:wne="http://schemas.microsoft.com/office/word/2006/wordml" xmlns:wps="http://schemas.microsoft.com/office/word/2010/wordprocessingShape" mc:Ignorable="w14 w15 w16se w16cid wp14">
+<w:ftr xmlns:o="urn:schemas-microsoft-com:office:office" xmlns:r="http://schemas.openxmlformats.org/officeDocument/2006/relationships" xmlns:v="urn:schemas-microsoft-com:vml" xmlns:w="http://schemas.openxmlformats.org/wordprocessingml/2006/main" xmlns:w10="urn:schemas-microsoft-com:office:word" xmlns:wp="http://schemas.openxmlformats.org/drawingml/2006/wordprocessingDrawing" xmlns:wps="http://schemas.microsoft.com/office/word/2010/wordprocessingShape" xmlns:wpg="http://schemas.microsoft.com/office/word/2010/wordprocessingGroup" xmlns:mc="http://schemas.openxmlformats.org/markup-compatibility/2006" xmlns:wp14="http://schemas.microsoft.com/office/word/2010/wordprocessingDrawing" xmlns:w14="http://schemas.microsoft.com/office/word/2010/wordml" mc:Ignorable="w14 wp14">
   <w:p>
     <w:pPr>
       <w:pStyle w:val="Footer"/>
       <w:pBdr>
         <w:top w:val="thinThickSmallGap" w:sz="24" w:space="1" w:color="622423"/>
       </w:pBdr>
+      <w:rPr/>
     </w:pPr>
     <w:r>
-      <w:rPr>
-        <w:noProof/>
-      </w:rPr>
+      <w:rPr/>
       <w:drawing>
-        <wp:inline distT="0" distB="0" distL="0" distR="0" wp14:anchorId="22076F45" wp14:editId="12448183">
+        <wp:inline distT="0" distB="0" distL="0" distR="0">
           <wp:extent cx="4237990" cy="198755"/>
           <wp:effectExtent l="0" t="0" r="0" b="0"/>
-          <wp:docPr id="3" name="Image1"/>
+          <wp:docPr id="2" name="Image1" descr=""/>
           <wp:cNvGraphicFramePr>
             <a:graphicFrameLocks xmlns:a="http://schemas.openxmlformats.org/drawingml/2006/main" noChangeAspect="1"/>
           </wp:cNvGraphicFramePr>
@@ -2900,7 +2624,7 @@
             <a:graphicData uri="http://schemas.openxmlformats.org/drawingml/2006/picture">
               <pic:pic xmlns:pic="http://schemas.openxmlformats.org/drawingml/2006/picture">
                 <pic:nvPicPr>
-                  <pic:cNvPr id="3" name="Image1"/>
+                  <pic:cNvPr id="2" name="Image1" descr=""/>
                   <pic:cNvPicPr>
                     <a:picLocks noChangeAspect="1" noChangeArrowheads="1"/>
                   </pic:cNvPicPr>
@@ -2943,29 +2667,29 @@
     </w:r>
     <w:r>
       <w:rPr>
+        <w:sz w:val="20"/>
         <w:rFonts w:ascii="Century Gothic" w:hAnsi="Century Gothic"/>
-        <w:sz w:val="20"/>
       </w:rPr>
-      <w:instrText>PAGE</w:instrText>
+      <w:instrText> PAGE </w:instrText>
     </w:r>
     <w:r>
       <w:rPr>
+        <w:sz w:val="20"/>
         <w:rFonts w:ascii="Century Gothic" w:hAnsi="Century Gothic"/>
-        <w:sz w:val="20"/>
       </w:rPr>
       <w:fldChar w:fldCharType="separate"/>
     </w:r>
     <w:r>
       <w:rPr>
+        <w:sz w:val="20"/>
         <w:rFonts w:ascii="Century Gothic" w:hAnsi="Century Gothic"/>
-        <w:sz w:val="20"/>
       </w:rPr>
       <w:t>1</w:t>
     </w:r>
     <w:r>
       <w:rPr>
+        <w:sz w:val="20"/>
         <w:rFonts w:ascii="Century Gothic" w:hAnsi="Century Gothic"/>
-        <w:sz w:val="20"/>
       </w:rPr>
       <w:fldChar w:fldCharType="end"/>
     </w:r>
@@ -2973,53 +2697,30 @@
 </w:ftr>
 </file>
 
-<file path=word/footnotes.xml><?xml version="1.0" encoding="utf-8"?>
-<w:footnotes xmlns:wpc="http://schemas.microsoft.com/office/word/2010/wordprocessingCanvas" xmlns:cx="http://schemas.microsoft.com/office/drawing/2014/chartex" xmlns:cx1="http://schemas.microsoft.com/office/drawing/2015/9/8/chartex" xmlns:cx2="http://schemas.microsoft.com/office/drawing/2015/10/21/chartex" xmlns:cx3="http://schemas.microsoft.com/office/drawing/2016/5/9/chartex" xmlns:cx4="http://schemas.microsoft.com/office/drawing/2016/5/10/chartex" xmlns:cx5="http://schemas.microsoft.com/office/drawing/2016/5/11/chartex" xmlns:cx6="http://schemas.microsoft.com/office/drawing/2016/5/12/chartex" xmlns:cx7="http://schemas.microsoft.com/office/drawing/2016/5/13/chartex" xmlns:cx8="http://schemas.microsoft.com/office/drawing/2016/5/14/chartex" xmlns:mc="http://schemas.openxmlformats.org/markup-compatibility/2006" xmlns:aink="http://schemas.microsoft.com/office/drawing/2016/ink" xmlns:am3d="http://schemas.microsoft.com/office/drawing/2017/model3d" xmlns:o="urn:schemas-microsoft-com:office:office" xmlns:r="http://schemas.openxmlformats.org/officeDocument/2006/relationships" xmlns:m="http://schemas.openxmlformats.org/officeDocument/2006/math" xmlns:v="urn:schemas-microsoft-com:vml" xmlns:wp14="http://schemas.microsoft.com/office/word/2010/wordprocessingDrawing" xmlns:wp="http://schemas.openxmlformats.org/drawingml/2006/wordprocessingDrawing" xmlns:w10="urn:schemas-microsoft-com:office:word" xmlns:w="http://schemas.openxmlformats.org/wordprocessingml/2006/main" xmlns:w14="http://schemas.microsoft.com/office/word/2010/wordml" xmlns:w15="http://schemas.microsoft.com/office/word/2012/wordml" xmlns:w16cid="http://schemas.microsoft.com/office/word/2016/wordml/cid" xmlns:w16se="http://schemas.microsoft.com/office/word/2015/wordml/symex" xmlns:wpg="http://schemas.microsoft.com/office/word/2010/wordprocessingGroup" xmlns:wpi="http://schemas.microsoft.com/office/word/2010/wordprocessingInk" xmlns:wne="http://schemas.microsoft.com/office/word/2006/wordml" xmlns:wps="http://schemas.microsoft.com/office/word/2010/wordprocessingShape" mc:Ignorable="w14 w15 w16se w16cid wp14">
-  <w:footnote w:type="separator" w:id="-1">
-    <w:p>
-      <w:pPr>
-        <w:spacing w:after="0" w:line="240" w:lineRule="auto"/>
-      </w:pPr>
-      <w:r>
-        <w:separator/>
-      </w:r>
-    </w:p>
-  </w:footnote>
-  <w:footnote w:type="continuationSeparator" w:id="0">
-    <w:p>
-      <w:pPr>
-        <w:spacing w:after="0" w:line="240" w:lineRule="auto"/>
-      </w:pPr>
-      <w:r>
-        <w:continuationSeparator/>
-      </w:r>
-    </w:p>
-  </w:footnote>
-</w:footnotes>
-</file>
-
 <file path=word/styles.xml><?xml version="1.0" encoding="utf-8"?>
-<w:styles xmlns:mc="http://schemas.openxmlformats.org/markup-compatibility/2006" xmlns:r="http://schemas.openxmlformats.org/officeDocument/2006/relationships" xmlns:w="http://schemas.openxmlformats.org/wordprocessingml/2006/main" xmlns:w14="http://schemas.microsoft.com/office/word/2010/wordml" xmlns:w15="http://schemas.microsoft.com/office/word/2012/wordml" xmlns:w16cid="http://schemas.microsoft.com/office/word/2016/wordml/cid" xmlns:w16se="http://schemas.microsoft.com/office/word/2015/wordml/symex" mc:Ignorable="w14 w15 w16se w16cid">
+<w:styles xmlns:w="http://schemas.openxmlformats.org/wordprocessingml/2006/main" xmlns:w14="http://schemas.microsoft.com/office/word/2010/wordml" xmlns:mc="http://schemas.openxmlformats.org/markup-compatibility/2006" mc:Ignorable="w14">
   <w:docDefaults>
     <w:rPrDefault>
       <w:rPr>
-        <w:rFonts w:ascii="Liberation Serif" w:eastAsia="NSimSun" w:hAnsi="Liberation Serif" w:cs="Lucida Sans"/>
+        <w:rFonts w:ascii="Liberation Serif" w:hAnsi="Liberation Serif" w:eastAsia="NSimSun" w:cs="Lucida Sans"/>
         <w:lang w:val="en-ID" w:eastAsia="en-ID" w:bidi="ar-SA"/>
       </w:rPr>
     </w:rPrDefault>
-    <w:pPrDefault/>
+    <w:pPrDefault>
+      <w:pPr/>
+    </w:pPrDefault>
   </w:docDefaults>
   <w:latentStyles w:defLockedState="0" w:defUIPriority="99" w:defSemiHidden="0" w:defUnhideWhenUsed="0" w:defQFormat="0" w:count="376">
     <w:lsdException w:name="Normal" w:uiPriority="0" w:qFormat="1"/>
     <w:lsdException w:name="heading 1" w:uiPriority="9" w:qFormat="1"/>
-    <w:lsdException w:name="heading 2" w:semiHidden="1" w:uiPriority="9" w:unhideWhenUsed="1" w:qFormat="1"/>
-    <w:lsdException w:name="heading 3" w:semiHidden="1" w:uiPriority="9" w:unhideWhenUsed="1" w:qFormat="1"/>
-    <w:lsdException w:name="heading 4" w:semiHidden="1" w:uiPriority="9" w:unhideWhenUsed="1" w:qFormat="1"/>
-    <w:lsdException w:name="heading 5" w:semiHidden="1" w:uiPriority="9" w:unhideWhenUsed="1" w:qFormat="1"/>
-    <w:lsdException w:name="heading 6" w:semiHidden="1" w:uiPriority="9" w:unhideWhenUsed="1" w:qFormat="1"/>
-    <w:lsdException w:name="heading 7" w:semiHidden="1" w:uiPriority="9" w:unhideWhenUsed="1" w:qFormat="1"/>
-    <w:lsdException w:name="heading 8" w:semiHidden="1" w:uiPriority="9" w:unhideWhenUsed="1" w:qFormat="1"/>
-    <w:lsdException w:name="heading 9" w:semiHidden="1" w:uiPriority="9" w:unhideWhenUsed="1" w:qFormat="1"/>
+    <w:lsdException w:name="heading 2" w:uiPriority="9" w:semiHidden="1" w:unhideWhenUsed="1" w:qFormat="1"/>
+    <w:lsdException w:name="heading 3" w:uiPriority="9" w:semiHidden="1" w:unhideWhenUsed="1" w:qFormat="1"/>
+    <w:lsdException w:name="heading 4" w:uiPriority="9" w:semiHidden="1" w:unhideWhenUsed="1" w:qFormat="1"/>
+    <w:lsdException w:name="heading 5" w:uiPriority="9" w:semiHidden="1" w:unhideWhenUsed="1" w:qFormat="1"/>
+    <w:lsdException w:name="heading 6" w:uiPriority="9" w:semiHidden="1" w:unhideWhenUsed="1" w:qFormat="1"/>
+    <w:lsdException w:name="heading 7" w:uiPriority="9" w:semiHidden="1" w:unhideWhenUsed="1" w:qFormat="1"/>
+    <w:lsdException w:name="heading 8" w:uiPriority="9" w:semiHidden="1" w:unhideWhenUsed="1" w:qFormat="1"/>
+    <w:lsdException w:name="heading 9" w:uiPriority="9" w:semiHidden="1" w:unhideWhenUsed="1" w:qFormat="1"/>
     <w:lsdException w:name="index 1" w:semiHidden="1" w:unhideWhenUsed="1"/>
     <w:lsdException w:name="index 2" w:semiHidden="1" w:unhideWhenUsed="1"/>
     <w:lsdException w:name="index 3" w:semiHidden="1" w:unhideWhenUsed="1"/>
@@ -3029,15 +2730,15 @@
     <w:lsdException w:name="index 7" w:semiHidden="1" w:unhideWhenUsed="1"/>
     <w:lsdException w:name="index 8" w:semiHidden="1" w:unhideWhenUsed="1"/>
     <w:lsdException w:name="index 9" w:semiHidden="1" w:unhideWhenUsed="1"/>
-    <w:lsdException w:name="toc 1" w:semiHidden="1" w:uiPriority="39" w:unhideWhenUsed="1"/>
-    <w:lsdException w:name="toc 2" w:semiHidden="1" w:uiPriority="39" w:unhideWhenUsed="1"/>
-    <w:lsdException w:name="toc 3" w:semiHidden="1" w:uiPriority="39" w:unhideWhenUsed="1"/>
-    <w:lsdException w:name="toc 4" w:semiHidden="1" w:uiPriority="39" w:unhideWhenUsed="1"/>
-    <w:lsdException w:name="toc 5" w:semiHidden="1" w:uiPriority="39" w:unhideWhenUsed="1"/>
-    <w:lsdException w:name="toc 6" w:semiHidden="1" w:uiPriority="39" w:unhideWhenUsed="1"/>
-    <w:lsdException w:name="toc 7" w:semiHidden="1" w:uiPriority="39" w:unhideWhenUsed="1"/>
-    <w:lsdException w:name="toc 8" w:semiHidden="1" w:uiPriority="39" w:unhideWhenUsed="1"/>
-    <w:lsdException w:name="toc 9" w:semiHidden="1" w:uiPriority="39" w:unhideWhenUsed="1"/>
+    <w:lsdException w:name="toc 1" w:uiPriority="39" w:semiHidden="1" w:unhideWhenUsed="1"/>
+    <w:lsdException w:name="toc 2" w:uiPriority="39" w:semiHidden="1" w:unhideWhenUsed="1"/>
+    <w:lsdException w:name="toc 3" w:uiPriority="39" w:semiHidden="1" w:unhideWhenUsed="1"/>
+    <w:lsdException w:name="toc 4" w:uiPriority="39" w:semiHidden="1" w:unhideWhenUsed="1"/>
+    <w:lsdException w:name="toc 5" w:uiPriority="39" w:semiHidden="1" w:unhideWhenUsed="1"/>
+    <w:lsdException w:name="toc 6" w:uiPriority="39" w:semiHidden="1" w:unhideWhenUsed="1"/>
+    <w:lsdException w:name="toc 7" w:uiPriority="39" w:semiHidden="1" w:unhideWhenUsed="1"/>
+    <w:lsdException w:name="toc 8" w:uiPriority="39" w:semiHidden="1" w:unhideWhenUsed="1"/>
+    <w:lsdException w:name="toc 9" w:uiPriority="39" w:semiHidden="1" w:unhideWhenUsed="1"/>
     <w:lsdException w:name="Normal Indent" w:semiHidden="1" w:unhideWhenUsed="1"/>
     <w:lsdException w:name="footnote text" w:semiHidden="1" w:unhideWhenUsed="1"/>
     <w:lsdException w:name="annotation text" w:semiHidden="1" w:unhideWhenUsed="1"/>
@@ -3075,7 +2776,7 @@
     <w:lsdException w:name="Title" w:uiPriority="10" w:qFormat="1"/>
     <w:lsdException w:name="Closing" w:semiHidden="1" w:unhideWhenUsed="1"/>
     <w:lsdException w:name="Signature" w:semiHidden="1" w:unhideWhenUsed="1"/>
-    <w:lsdException w:name="Default Paragraph Font" w:semiHidden="1" w:uiPriority="1" w:unhideWhenUsed="1"/>
+    <w:lsdException w:name="Default Paragraph Font" w:uiPriority="1" w:semiHidden="1" w:unhideWhenUsed="1"/>
     <w:lsdException w:name="Body Text" w:semiHidden="1" w:unhideWhenUsed="1"/>
     <w:lsdException w:name="Body Text Indent" w:semiHidden="1" w:unhideWhenUsed="1"/>
     <w:lsdException w:name="List Continue" w:semiHidden="1" w:unhideWhenUsed="1"/>
@@ -3272,8 +2973,8 @@
     <w:lsdException w:name="Subtle Reference" w:uiPriority="31" w:qFormat="1"/>
     <w:lsdException w:name="Intense Reference" w:uiPriority="32" w:qFormat="1"/>
     <w:lsdException w:name="Book Title" w:uiPriority="33" w:qFormat="1"/>
-    <w:lsdException w:name="Bibliography" w:semiHidden="1" w:uiPriority="37" w:unhideWhenUsed="1"/>
-    <w:lsdException w:name="TOC Heading" w:semiHidden="1" w:uiPriority="39" w:unhideWhenUsed="1" w:qFormat="1"/>
+    <w:lsdException w:name="Bibliography" w:uiPriority="37" w:semiHidden="1" w:unhideWhenUsed="1"/>
+    <w:lsdException w:name="TOC Heading" w:uiPriority="39" w:semiHidden="1" w:unhideWhenUsed="1" w:qFormat="1"/>
     <w:lsdException w:name="Plain Table 1" w:uiPriority="41"/>
     <w:lsdException w:name="Plain Table 2" w:uiPriority="42"/>
     <w:lsdException w:name="Plain Table 3" w:uiPriority="43"/>
@@ -3384,24 +3085,313 @@
     <w:lsdException w:name="Unresolved Mention" w:semiHidden="1" w:unhideWhenUsed="1"/>
     <w:lsdException w:name="Smart Link" w:semiHidden="1" w:unhideWhenUsed="1"/>
   </w:latentStyles>
-  <w:style w:type="paragraph" w:default="1" w:styleId="Normal">
+  <w:style w:type="paragraph" w:styleId="Normal" w:default="1">
     <w:name w:val="Normal"/>
     <w:qFormat/>
     <w:pPr>
-      <w:spacing w:after="200" w:line="276" w:lineRule="auto"/>
+      <w:widowControl/>
+      <w:bidi w:val="0"/>
+      <w:spacing w:lineRule="auto" w:line="276" w:before="0" w:after="200"/>
+      <w:jc w:val="left"/>
     </w:pPr>
     <w:rPr>
-      <w:rFonts w:asciiTheme="minorHAnsi" w:eastAsiaTheme="minorEastAsia" w:hAnsiTheme="minorHAnsi" w:cstheme="minorBidi"/>
+      <w:rFonts w:ascii="Calibri" w:hAnsi="Calibri" w:eastAsia="宋体" w:cs="" w:asciiTheme="minorHAnsi" w:cstheme="minorBidi" w:eastAsiaTheme="minorEastAsia" w:hAnsiTheme="minorHAnsi"/>
+      <w:color w:val="auto"/>
+      <w:kern w:val="0"/>
       <w:sz w:val="22"/>
       <w:szCs w:val="22"/>
-      <w:lang w:val="en-US" w:eastAsia="en-US"/>
+      <w:lang w:val="en-US" w:eastAsia="en-US" w:bidi="ar-SA"/>
     </w:rPr>
   </w:style>
-  <w:style w:type="character" w:default="1" w:styleId="DefaultParagraphFont">
+  <w:style w:type="character" w:styleId="DefaultParagraphFont" w:default="1">
     <w:name w:val="Default Paragraph Font"/>
     <w:uiPriority w:val="1"/>
     <w:semiHidden/>
     <w:unhideWhenUsed/>
+    <w:qFormat/>
+    <w:rPr/>
+  </w:style>
+  <w:style w:type="character" w:styleId="HeaderChar" w:customStyle="1">
+    <w:name w:val="Header Char"/>
+    <w:basedOn w:val="DefaultParagraphFont"/>
+    <w:link w:val="Header"/>
+    <w:uiPriority w:val="99"/>
+    <w:semiHidden/>
+    <w:qFormat/>
+    <w:rPr/>
+  </w:style>
+  <w:style w:type="character" w:styleId="FooterChar" w:customStyle="1">
+    <w:name w:val="Footer Char"/>
+    <w:basedOn w:val="DefaultParagraphFont"/>
+    <w:link w:val="Footer"/>
+    <w:uiPriority w:val="99"/>
+    <w:qFormat/>
+    <w:rPr/>
+  </w:style>
+  <w:style w:type="character" w:styleId="BalloonTextChar" w:customStyle="1">
+    <w:name w:val="Balloon Text Char"/>
+    <w:basedOn w:val="DefaultParagraphFont"/>
+    <w:link w:val="BalloonText"/>
+    <w:uiPriority w:val="99"/>
+    <w:semiHidden/>
+    <w:qFormat/>
+    <w:rPr>
+      <w:rFonts w:ascii="Tahoma" w:hAnsi="Tahoma" w:cs="Tahoma"/>
+      <w:sz w:val="16"/>
+      <w:szCs w:val="16"/>
+    </w:rPr>
+  </w:style>
+  <w:style w:type="character" w:styleId="NoSpacingChar" w:customStyle="1">
+    <w:name w:val="No Spacing Char"/>
+    <w:basedOn w:val="DefaultParagraphFont"/>
+    <w:link w:val="NoSpacing"/>
+    <w:uiPriority w:val="1"/>
+    <w:qFormat/>
+    <w:rPr/>
+  </w:style>
+  <w:style w:type="character" w:styleId="SubtleReference">
+    <w:name w:val="Subtle Reference"/>
+    <w:basedOn w:val="DefaultParagraphFont"/>
+    <w:uiPriority w:val="31"/>
+    <w:qFormat/>
+    <w:rsid w:val="000b52f5"/>
+    <w:rPr>
+      <w:smallCaps/>
+      <w:color w:val="5A5A5A" w:themeColor="text1" w:themeTint="a5"/>
+    </w:rPr>
+  </w:style>
+  <w:style w:type="character" w:styleId="InternetLink" w:customStyle="1">
+    <w:name w:val="Internet Link"/>
+    <w:basedOn w:val="DefaultParagraphFont"/>
+    <w:uiPriority w:val="99"/>
+    <w:unhideWhenUsed/>
+    <w:rsid w:val="00e27db8"/>
+    <w:rPr>
+      <w:color w:val="0000FF" w:themeColor="hyperlink"/>
+      <w:u w:val="single"/>
+    </w:rPr>
+  </w:style>
+  <w:style w:type="character" w:styleId="UnresolvedMention">
+    <w:name w:val="Unresolved Mention"/>
+    <w:basedOn w:val="DefaultParagraphFont"/>
+    <w:uiPriority w:val="99"/>
+    <w:semiHidden/>
+    <w:unhideWhenUsed/>
+    <w:qFormat/>
+    <w:rsid w:val="00e27db8"/>
+    <w:rPr>
+      <w:color w:val="605E5C"/>
+      <w:shd w:fill="E1DFDD" w:val="clear"/>
+    </w:rPr>
+  </w:style>
+  <w:style w:type="paragraph" w:styleId="Heading" w:customStyle="1">
+    <w:name w:val="Heading"/>
+    <w:basedOn w:val="Normal"/>
+    <w:next w:val="TextBody"/>
+    <w:qFormat/>
+    <w:pPr>
+      <w:keepNext w:val="true"/>
+      <w:spacing w:before="240" w:after="120"/>
+    </w:pPr>
+    <w:rPr>
+      <w:rFonts w:ascii="Liberation Sans" w:hAnsi="Liberation Sans" w:eastAsia="Microsoft YaHei" w:cs="Arial"/>
+      <w:sz w:val="28"/>
+      <w:szCs w:val="28"/>
+    </w:rPr>
+  </w:style>
+  <w:style w:type="paragraph" w:styleId="TextBody">
+    <w:name w:val="Body Text"/>
+    <w:basedOn w:val="Normal"/>
+    <w:pPr>
+      <w:spacing w:before="0" w:after="140"/>
+    </w:pPr>
+    <w:rPr/>
+  </w:style>
+  <w:style w:type="paragraph" w:styleId="List">
+    <w:name w:val="List"/>
+    <w:basedOn w:val="TextBody"/>
+    <w:pPr/>
+    <w:rPr>
+      <w:rFonts w:cs="Arial"/>
+    </w:rPr>
+  </w:style>
+  <w:style w:type="paragraph" w:styleId="Caption">
+    <w:name w:val="Caption"/>
+    <w:basedOn w:val="Normal"/>
+    <w:qFormat/>
+    <w:pPr>
+      <w:suppressLineNumbers/>
+      <w:spacing w:before="120" w:after="120"/>
+    </w:pPr>
+    <w:rPr>
+      <w:rFonts w:cs="Lucida Sans"/>
+      <w:i/>
+      <w:iCs/>
+      <w:sz w:val="24"/>
+      <w:szCs w:val="24"/>
+    </w:rPr>
+  </w:style>
+  <w:style w:type="paragraph" w:styleId="Index" w:customStyle="1">
+    <w:name w:val="Index"/>
+    <w:basedOn w:val="Normal"/>
+    <w:qFormat/>
+    <w:pPr>
+      <w:suppressLineNumbers/>
+    </w:pPr>
+    <w:rPr>
+      <w:rFonts w:cs="Arial"/>
+    </w:rPr>
+  </w:style>
+  <w:style w:type="paragraph" w:styleId="Caption1">
+    <w:name w:val="caption"/>
+    <w:basedOn w:val="Normal"/>
+    <w:next w:val="Normal"/>
+    <w:uiPriority w:val="35"/>
+    <w:unhideWhenUsed/>
+    <w:qFormat/>
+    <w:pPr>
+      <w:spacing w:lineRule="auto" w:line="240"/>
+    </w:pPr>
+    <w:rPr>
+      <w:rFonts w:eastAsia="Calibri" w:eastAsiaTheme="minorHAnsi"/>
+      <w:i/>
+      <w:iCs/>
+      <w:color w:val="1F497D" w:themeColor="text2"/>
+      <w:sz w:val="18"/>
+      <w:szCs w:val="18"/>
+      <w:lang w:val="id-ID"/>
+    </w:rPr>
+  </w:style>
+  <w:style w:type="paragraph" w:styleId="BalloonText">
+    <w:name w:val="Balloon Text"/>
+    <w:basedOn w:val="Normal"/>
+    <w:link w:val="BalloonTextChar"/>
+    <w:uiPriority w:val="99"/>
+    <w:semiHidden/>
+    <w:unhideWhenUsed/>
+    <w:qFormat/>
+    <w:pPr>
+      <w:spacing w:lineRule="auto" w:line="240" w:before="0" w:after="0"/>
+    </w:pPr>
+    <w:rPr>
+      <w:rFonts w:ascii="Tahoma" w:hAnsi="Tahoma" w:cs="Tahoma"/>
+      <w:sz w:val="16"/>
+      <w:szCs w:val="16"/>
+    </w:rPr>
+  </w:style>
+  <w:style w:type="paragraph" w:styleId="HeaderandFooter" w:customStyle="1">
+    <w:name w:val="Header and Footer"/>
+    <w:basedOn w:val="Normal"/>
+    <w:qFormat/>
+    <w:pPr/>
+    <w:rPr/>
+  </w:style>
+  <w:style w:type="paragraph" w:styleId="Footer">
+    <w:name w:val="Footer"/>
+    <w:basedOn w:val="Normal"/>
+    <w:link w:val="FooterChar"/>
+    <w:uiPriority w:val="99"/>
+    <w:unhideWhenUsed/>
+    <w:pPr>
+      <w:tabs>
+        <w:tab w:val="clear" w:pos="720"/>
+        <w:tab w:val="center" w:pos="4680" w:leader="none"/>
+        <w:tab w:val="right" w:pos="9360" w:leader="none"/>
+      </w:tabs>
+      <w:spacing w:lineRule="auto" w:line="240" w:before="0" w:after="0"/>
+    </w:pPr>
+    <w:rPr/>
+  </w:style>
+  <w:style w:type="paragraph" w:styleId="Header">
+    <w:name w:val="Header"/>
+    <w:basedOn w:val="Normal"/>
+    <w:link w:val="HeaderChar"/>
+    <w:uiPriority w:val="99"/>
+    <w:semiHidden/>
+    <w:unhideWhenUsed/>
+    <w:pPr>
+      <w:tabs>
+        <w:tab w:val="clear" w:pos="720"/>
+        <w:tab w:val="center" w:pos="4680" w:leader="none"/>
+        <w:tab w:val="right" w:pos="9360" w:leader="none"/>
+      </w:tabs>
+      <w:spacing w:lineRule="auto" w:line="240" w:before="0" w:after="0"/>
+    </w:pPr>
+    <w:rPr/>
+  </w:style>
+  <w:style w:type="paragraph" w:styleId="NoSpacing">
+    <w:name w:val="No Spacing"/>
+    <w:link w:val="NoSpacingChar"/>
+    <w:uiPriority w:val="1"/>
+    <w:qFormat/>
+    <w:pPr>
+      <w:widowControl/>
+      <w:bidi w:val="0"/>
+      <w:spacing w:before="0" w:after="0"/>
+      <w:jc w:val="left"/>
+    </w:pPr>
+    <w:rPr>
+      <w:rFonts w:ascii="Calibri" w:hAnsi="Calibri" w:eastAsia="宋体" w:cs="" w:asciiTheme="minorHAnsi" w:cstheme="minorBidi" w:eastAsiaTheme="minorEastAsia" w:hAnsiTheme="minorHAnsi"/>
+      <w:color w:val="auto"/>
+      <w:kern w:val="0"/>
+      <w:sz w:val="22"/>
+      <w:szCs w:val="22"/>
+      <w:lang w:val="en-US" w:eastAsia="en-US" w:bidi="ar-SA"/>
+    </w:rPr>
+  </w:style>
+  <w:style w:type="paragraph" w:styleId="FrameContents" w:customStyle="1">
+    <w:name w:val="Frame Contents"/>
+    <w:basedOn w:val="Normal"/>
+    <w:qFormat/>
+    <w:pPr/>
+    <w:rPr/>
+  </w:style>
+  <w:style w:type="paragraph" w:styleId="TableContents" w:customStyle="1">
+    <w:name w:val="Table Contents"/>
+    <w:basedOn w:val="Normal"/>
+    <w:qFormat/>
+    <w:pPr>
+      <w:suppressLineNumbers/>
+    </w:pPr>
+    <w:rPr/>
+  </w:style>
+  <w:style w:type="paragraph" w:styleId="TableHeading" w:customStyle="1">
+    <w:name w:val="Table Heading"/>
+    <w:basedOn w:val="TableContents"/>
+    <w:qFormat/>
+    <w:pPr>
+      <w:jc w:val="center"/>
+    </w:pPr>
+    <w:rPr>
+      <w:b/>
+      <w:bCs/>
+    </w:rPr>
+  </w:style>
+  <w:style w:type="paragraph" w:styleId="Obsahtabulky" w:customStyle="1">
+    <w:name w:val="Obsah tabulky"/>
+    <w:basedOn w:val="Normal"/>
+    <w:qFormat/>
+    <w:rsid w:val="0044778f"/>
+    <w:pPr>
+      <w:widowControl w:val="false"/>
+      <w:suppressLineNumbers/>
+      <w:suppressAutoHyphens w:val="true"/>
+      <w:spacing w:lineRule="auto" w:line="240" w:before="0" w:after="0"/>
+    </w:pPr>
+    <w:rPr>
+      <w:rFonts w:ascii="Liberation Serif" w:hAnsi="Liberation Serif" w:eastAsia="Droid Sans Fallback" w:cs="FreeSans"/>
+      <w:color w:val="00000A"/>
+      <w:sz w:val="24"/>
+      <w:szCs w:val="24"/>
+      <w:lang w:val="cs-CZ" w:eastAsia="zh-CN" w:bidi="hi-IN"/>
+    </w:rPr>
+  </w:style>
+  <w:style w:type="numbering" w:styleId="NoList" w:default="1">
+    <w:name w:val="No List"/>
+    <w:uiPriority w:val="99"/>
+    <w:semiHidden/>
+    <w:unhideWhenUsed/>
+    <w:qFormat/>
   </w:style>
   <w:style w:type="table" w:default="1" w:styleId="TableNormal">
     <w:name w:val="Normal Table"/>
@@ -3418,262 +3408,20 @@
       </w:tblCellMar>
     </w:tblPr>
   </w:style>
-  <w:style w:type="numbering" w:default="1" w:styleId="NoList">
-    <w:name w:val="No List"/>
-    <w:uiPriority w:val="99"/>
-    <w:semiHidden/>
-    <w:unhideWhenUsed/>
-  </w:style>
-  <w:style w:type="character" w:customStyle="1" w:styleId="HeaderChar">
-    <w:name w:val="Header Char"/>
-    <w:basedOn w:val="DefaultParagraphFont"/>
-    <w:link w:val="Header"/>
-    <w:uiPriority w:val="99"/>
-    <w:semiHidden/>
-    <w:qFormat/>
-  </w:style>
-  <w:style w:type="character" w:customStyle="1" w:styleId="FooterChar">
-    <w:name w:val="Footer Char"/>
-    <w:basedOn w:val="DefaultParagraphFont"/>
-    <w:link w:val="Footer"/>
-    <w:uiPriority w:val="99"/>
-    <w:qFormat/>
-  </w:style>
-  <w:style w:type="character" w:customStyle="1" w:styleId="BalloonTextChar">
-    <w:name w:val="Balloon Text Char"/>
-    <w:basedOn w:val="DefaultParagraphFont"/>
-    <w:link w:val="BalloonText"/>
-    <w:uiPriority w:val="99"/>
-    <w:semiHidden/>
-    <w:qFormat/>
-    <w:rPr>
-      <w:rFonts w:ascii="Tahoma" w:hAnsi="Tahoma" w:cs="Tahoma"/>
-      <w:sz w:val="16"/>
-      <w:szCs w:val="16"/>
-    </w:rPr>
-  </w:style>
-  <w:style w:type="character" w:customStyle="1" w:styleId="NoSpacingChar">
-    <w:name w:val="No Spacing Char"/>
-    <w:basedOn w:val="DefaultParagraphFont"/>
-    <w:link w:val="NoSpacing"/>
-    <w:uiPriority w:val="1"/>
-    <w:qFormat/>
-  </w:style>
-  <w:style w:type="character" w:styleId="SubtleReference">
-    <w:name w:val="Subtle Reference"/>
-    <w:basedOn w:val="DefaultParagraphFont"/>
-    <w:uiPriority w:val="31"/>
-    <w:qFormat/>
-    <w:rsid w:val="000B52F5"/>
-    <w:rPr>
-      <w:smallCaps/>
-      <w:color w:val="5A5A5A" w:themeColor="text1" w:themeTint="A5"/>
-    </w:rPr>
-  </w:style>
-  <w:style w:type="character" w:customStyle="1" w:styleId="InternetLink">
-    <w:name w:val="Internet Link"/>
-    <w:basedOn w:val="DefaultParagraphFont"/>
-    <w:uiPriority w:val="99"/>
-    <w:unhideWhenUsed/>
-    <w:rsid w:val="00E27DB8"/>
-    <w:rPr>
-      <w:color w:val="0000FF" w:themeColor="hyperlink"/>
-      <w:u w:val="single"/>
-    </w:rPr>
-  </w:style>
-  <w:style w:type="character" w:styleId="UnresolvedMention">
-    <w:name w:val="Unresolved Mention"/>
-    <w:basedOn w:val="DefaultParagraphFont"/>
-    <w:uiPriority w:val="99"/>
-    <w:semiHidden/>
-    <w:unhideWhenUsed/>
-    <w:qFormat/>
-    <w:rsid w:val="00E27DB8"/>
-    <w:rPr>
-      <w:color w:val="605E5C"/>
-      <w:shd w:val="clear" w:color="auto" w:fill="E1DFDD"/>
-    </w:rPr>
-  </w:style>
-  <w:style w:type="paragraph" w:customStyle="1" w:styleId="Heading">
-    <w:name w:val="Heading"/>
-    <w:basedOn w:val="Normal"/>
-    <w:next w:val="BodyText"/>
-    <w:qFormat/>
-    <w:pPr>
-      <w:keepNext/>
-      <w:spacing w:before="240" w:after="120"/>
-    </w:pPr>
-    <w:rPr>
-      <w:rFonts w:ascii="Liberation Sans" w:eastAsia="Microsoft YaHei" w:hAnsi="Liberation Sans" w:cs="Arial"/>
-      <w:sz w:val="28"/>
-      <w:szCs w:val="28"/>
-    </w:rPr>
-  </w:style>
-  <w:style w:type="paragraph" w:styleId="BodyText">
-    <w:name w:val="Body Text"/>
-    <w:basedOn w:val="Normal"/>
-    <w:pPr>
-      <w:spacing w:after="140"/>
-    </w:pPr>
-  </w:style>
-  <w:style w:type="paragraph" w:styleId="List">
-    <w:name w:val="List"/>
-    <w:basedOn w:val="BodyText"/>
-    <w:rPr>
-      <w:rFonts w:cs="Arial"/>
-    </w:rPr>
-  </w:style>
-  <w:style w:type="paragraph" w:styleId="Caption">
-    <w:name w:val="caption"/>
-    <w:basedOn w:val="Normal"/>
-    <w:next w:val="Normal"/>
-    <w:uiPriority w:val="35"/>
-    <w:unhideWhenUsed/>
-    <w:qFormat/>
-    <w:pPr>
-      <w:spacing w:line="240" w:lineRule="auto"/>
-    </w:pPr>
-    <w:rPr>
-      <w:rFonts w:eastAsiaTheme="minorHAnsi"/>
-      <w:i/>
-      <w:iCs/>
-      <w:color w:val="1F497D" w:themeColor="text2"/>
-      <w:sz w:val="18"/>
-      <w:szCs w:val="18"/>
-      <w:lang w:val="id-ID"/>
-    </w:rPr>
-  </w:style>
-  <w:style w:type="paragraph" w:customStyle="1" w:styleId="Index">
-    <w:name w:val="Index"/>
-    <w:basedOn w:val="Normal"/>
-    <w:qFormat/>
-    <w:pPr>
-      <w:suppressLineNumbers/>
-    </w:pPr>
-    <w:rPr>
-      <w:rFonts w:cs="Arial"/>
-    </w:rPr>
-  </w:style>
-  <w:style w:type="paragraph" w:styleId="BalloonText">
-    <w:name w:val="Balloon Text"/>
-    <w:basedOn w:val="Normal"/>
-    <w:link w:val="BalloonTextChar"/>
-    <w:uiPriority w:val="99"/>
-    <w:semiHidden/>
-    <w:unhideWhenUsed/>
-    <w:qFormat/>
-    <w:pPr>
-      <w:spacing w:after="0" w:line="240" w:lineRule="auto"/>
-    </w:pPr>
-    <w:rPr>
-      <w:rFonts w:ascii="Tahoma" w:hAnsi="Tahoma" w:cs="Tahoma"/>
-      <w:sz w:val="16"/>
-      <w:szCs w:val="16"/>
-    </w:rPr>
-  </w:style>
-  <w:style w:type="paragraph" w:customStyle="1" w:styleId="HeaderandFooter">
-    <w:name w:val="Header and Footer"/>
-    <w:basedOn w:val="Normal"/>
-    <w:qFormat/>
-  </w:style>
-  <w:style w:type="paragraph" w:styleId="Footer">
-    <w:name w:val="footer"/>
-    <w:basedOn w:val="Normal"/>
-    <w:link w:val="FooterChar"/>
-    <w:uiPriority w:val="99"/>
-    <w:unhideWhenUsed/>
-    <w:pPr>
-      <w:tabs>
-        <w:tab w:val="center" w:pos="4680"/>
-        <w:tab w:val="right" w:pos="9360"/>
-      </w:tabs>
-      <w:spacing w:after="0" w:line="240" w:lineRule="auto"/>
-    </w:pPr>
-  </w:style>
-  <w:style w:type="paragraph" w:styleId="Header">
-    <w:name w:val="header"/>
-    <w:basedOn w:val="Normal"/>
-    <w:link w:val="HeaderChar"/>
-    <w:uiPriority w:val="99"/>
-    <w:semiHidden/>
-    <w:unhideWhenUsed/>
-    <w:pPr>
-      <w:tabs>
-        <w:tab w:val="center" w:pos="4680"/>
-        <w:tab w:val="right" w:pos="9360"/>
-      </w:tabs>
-      <w:spacing w:after="0" w:line="240" w:lineRule="auto"/>
-    </w:pPr>
-  </w:style>
-  <w:style w:type="paragraph" w:styleId="NoSpacing">
-    <w:name w:val="No Spacing"/>
-    <w:link w:val="NoSpacingChar"/>
-    <w:uiPriority w:val="1"/>
-    <w:qFormat/>
-    <w:rPr>
-      <w:rFonts w:asciiTheme="minorHAnsi" w:eastAsiaTheme="minorEastAsia" w:hAnsiTheme="minorHAnsi" w:cstheme="minorBidi"/>
-      <w:sz w:val="22"/>
-      <w:szCs w:val="22"/>
-      <w:lang w:val="en-US" w:eastAsia="en-US"/>
-    </w:rPr>
-  </w:style>
-  <w:style w:type="paragraph" w:customStyle="1" w:styleId="FrameContents">
-    <w:name w:val="Frame Contents"/>
-    <w:basedOn w:val="Normal"/>
-    <w:qFormat/>
-  </w:style>
-  <w:style w:type="paragraph" w:customStyle="1" w:styleId="TableContents">
-    <w:name w:val="Table Contents"/>
-    <w:basedOn w:val="Normal"/>
-    <w:qFormat/>
-    <w:pPr>
-      <w:suppressLineNumbers/>
-    </w:pPr>
-  </w:style>
-  <w:style w:type="paragraph" w:customStyle="1" w:styleId="TableHeading">
-    <w:name w:val="Table Heading"/>
-    <w:basedOn w:val="TableContents"/>
-    <w:qFormat/>
-    <w:pPr>
-      <w:jc w:val="center"/>
-    </w:pPr>
-    <w:rPr>
-      <w:b/>
-      <w:bCs/>
-    </w:rPr>
-  </w:style>
   <w:style w:type="table" w:styleId="TableGrid">
     <w:name w:val="Table Grid"/>
     <w:basedOn w:val="TableNormal"/>
     <w:uiPriority w:val="39"/>
     <w:tblPr>
       <w:tblBorders>
-        <w:top w:val="single" w:sz="4" w:space="0" w:color="auto"/>
-        <w:left w:val="single" w:sz="4" w:space="0" w:color="auto"/>
-        <w:bottom w:val="single" w:sz="4" w:space="0" w:color="auto"/>
-        <w:right w:val="single" w:sz="4" w:space="0" w:color="auto"/>
-        <w:insideH w:val="single" w:sz="4" w:space="0" w:color="auto"/>
-        <w:insideV w:val="single" w:sz="4" w:space="0" w:color="auto"/>
+        <w:top w:val="single" w:color="auto" w:sz="4" w:space="0"/>
+        <w:left w:val="single" w:color="auto" w:sz="4" w:space="0"/>
+        <w:bottom w:val="single" w:color="auto" w:sz="4" w:space="0"/>
+        <w:right w:val="single" w:color="auto" w:sz="4" w:space="0"/>
+        <w:insideH w:val="single" w:color="auto" w:sz="4" w:space="0"/>
+        <w:insideV w:val="single" w:color="auto" w:sz="4" w:space="0"/>
       </w:tblBorders>
     </w:tblPr>
-  </w:style>
-  <w:style w:type="paragraph" w:customStyle="1" w:styleId="Obsahtabulky">
-    <w:name w:val="Obsah tabulky"/>
-    <w:basedOn w:val="Normal"/>
-    <w:rsid w:val="0044778F"/>
-    <w:pPr>
-      <w:widowControl w:val="0"/>
-      <w:suppressLineNumbers/>
-      <w:suppressAutoHyphens/>
-      <w:spacing w:after="0" w:line="240" w:lineRule="auto"/>
-    </w:pPr>
-    <w:rPr>
-      <w:rFonts w:ascii="Liberation Serif" w:eastAsia="Droid Sans Fallback" w:hAnsi="Liberation Serif" w:cs="FreeSans"/>
-      <w:color w:val="00000A"/>
-      <w:sz w:val="24"/>
-      <w:szCs w:val="24"/>
-      <w:lang w:val="cs-CZ" w:eastAsia="zh-CN" w:bidi="hi-IN"/>
-    </w:rPr>
   </w:style>
 </w:styles>
 </file>
@@ -3962,6 +3710,10 @@
 </file>
 
 <file path=customXml/item1.xml><?xml version="1.0" encoding="utf-8"?>
+<b:Sources xmlns:b="http://schemas.openxmlformats.org/officeDocument/2006/bibliography" xmlns="http://schemas.openxmlformats.org/officeDocument/2006/bibliography" SelectedStyle="\APASixthEditionOfficeOnline.xsl" StyleName="APA" Version="6"/>
+</file>
+
+<file path=customXml/item2.xml><?xml version="1.0" encoding="utf-8"?>
 <s:customData xmlns="http://www.wps.cn/officeDocument/2013/wpsCustomData" xmlns:s="http://www.wps.cn/officeDocument/2013/wpsCustomData">
   <customSectProps>
     <customSectPr/>
@@ -3969,22 +3721,18 @@
 </s:customData>
 </file>
 
-<file path=customXml/item2.xml><?xml version="1.0" encoding="utf-8"?>
-<b:Sources xmlns:b="http://schemas.openxmlformats.org/officeDocument/2006/bibliography" xmlns="http://schemas.openxmlformats.org/officeDocument/2006/bibliography" SelectedStyle="\APASixthEditionOfficeOnline.xsl" StyleName="APA" Version="6"/>
+<file path=customXml/itemProps1.xml><?xml version="1.0" encoding="utf-8"?>
+<ds:datastoreItem xmlns:ds="http://schemas.openxmlformats.org/officeDocument/2006/customXml" ds:itemID="{D6E60967-8EDC-4CD8-9B5C-59CBB25BE21E}">
+  <ds:schemaRefs>
+    <ds:schemaRef ds:uri="http://schemas.openxmlformats.org/officeDocument/2006/bibliography"/>
+  </ds:schemaRefs>
+</ds:datastoreItem>
 </file>
 
-<file path=customXml/itemProps1.xml><?xml version="1.0" encoding="utf-8"?>
+<file path=customXml/itemProps2.xml><?xml version="1.0" encoding="utf-8"?>
 <ds:datastoreItem xmlns:ds="http://schemas.openxmlformats.org/officeDocument/2006/customXml" ds:itemID="{B1977F7D-205B-4081-913C-38D41E755F92}">
   <ds:schemaRefs>
     <ds:schemaRef ds:uri="http://www.wps.cn/officeDocument/2013/wpsCustomData"/>
   </ds:schemaRefs>
 </ds:datastoreItem>
-</file>
-
-<file path=customXml/itemProps2.xml><?xml version="1.0" encoding="utf-8"?>
-<ds:datastoreItem xmlns:ds="http://schemas.openxmlformats.org/officeDocument/2006/customXml" ds:itemID="{D6E60967-8EDC-4CD8-9B5C-59CBB25BE21E}">
-  <ds:schemaRefs>
-    <ds:schemaRef ds:uri="http://schemas.openxmlformats.org/officeDocument/2006/bibliography"/>
-  </ds:schemaRefs>
-</ds:datastoreItem>
 </file>
</xml_diff>